<commit_message>
Add concrete example and add titles and refferences to the figures
</commit_message>
<xml_diff>
--- a/CDLG Tutorial.docx
+++ b/CDLG Tutorial.docx
@@ -203,25 +203,7 @@
         <w:rPr>
           <w:rFonts w:asciiTheme="minorHAnsi" w:hAnsiTheme="minorHAnsi" w:cstheme="minorHAnsi"/>
         </w:rPr>
-        <w:t xml:space="preserve">This project comes as an extension of the initial project CDLG tool that is described in the paper:_CDLG: A tool for the Generation of Event Logs with concept Drifts_by Justus Grimm, Alexander Kraus, and Han van der Aa. </w:t>
-      </w:r>
-      <w:r>
-        <w:rPr>
-          <w:rFonts w:asciiTheme="minorHAnsi" w:hAnsiTheme="minorHAnsi" w:cstheme="minorHAnsi"/>
-        </w:rPr>
-        <w:t xml:space="preserve">This tutorial provides a step-by-step demonstration of how to use the CDLG tool. </w:t>
-      </w:r>
-      <w:r>
-        <w:rPr>
-          <w:rFonts w:asciiTheme="minorHAnsi" w:hAnsiTheme="minorHAnsi" w:cstheme="minorHAnsi"/>
-        </w:rPr>
-        <w:t xml:space="preserve"> </w:t>
-      </w:r>
-      <w:r>
-        <w:rPr>
-          <w:rFonts w:asciiTheme="minorHAnsi" w:hAnsiTheme="minorHAnsi" w:cstheme="minorHAnsi"/>
-        </w:rPr>
-        <w:t>This tutorial provides a step-by-step demonstration of how to use the CDLG tool. The tool itself can be</w:t>
+        <w:t>This project comes as an extension of the initial project CDLG tool that is described in the paper:_CDLG: A tool for the Generation of Event Logs with concept Drifts_by Justus Grimm, Alexander Kraus, and Han van der Aa. This tutorial provides a step-by-step demonstration of how to use the CDLG tool.  This tutorial provides a step-by-step demonstration of how to use the CDLG tool. The tool itself can be</w:t>
       </w:r>
       <w:r>
         <w:rPr>
@@ -289,7 +271,7 @@
             <w:color w:val="0462C1"/>
             <w:u w:val="single" w:color="0462C1"/>
           </w:rPr>
-          <w:t>https://gitlab.uni-mannheim.de/processanalytics/cdlg_tool</w:t>
+          <w:t>https://github.com/akprojectshub/cdlg_tool_dev</w:t>
         </w:r>
         <w:r>
           <w:rPr>
@@ -831,7 +813,109 @@
         <w:rPr>
           <w:rFonts w:asciiTheme="minorHAnsi" w:hAnsiTheme="minorHAnsi" w:cstheme="minorHAnsi"/>
         </w:rPr>
-        <w:t>2022.</w:t>
+        <w:t>2022</w:t>
+      </w:r>
+      <w:r>
+        <w:rPr>
+          <w:rFonts w:asciiTheme="minorHAnsi" w:hAnsiTheme="minorHAnsi" w:cstheme="minorHAnsi"/>
+        </w:rPr>
+        <w:t xml:space="preserve"> and “</w:t>
+      </w:r>
+      <w:r>
+        <w:rPr>
+          <w:rFonts w:asciiTheme="minorHAnsi" w:hAnsiTheme="minorHAnsi" w:cstheme="minorHAnsi"/>
+        </w:rPr>
+        <w:t>An</w:t>
+      </w:r>
+      <w:r>
+        <w:rPr>
+          <w:rFonts w:asciiTheme="minorHAnsi" w:hAnsiTheme="minorHAnsi" w:cstheme="minorHAnsi"/>
+        </w:rPr>
+        <w:t xml:space="preserve"> </w:t>
+      </w:r>
+      <w:r>
+        <w:rPr>
+          <w:rFonts w:asciiTheme="minorHAnsi" w:hAnsiTheme="minorHAnsi" w:cstheme="minorHAnsi"/>
+        </w:rPr>
+        <w:t>Experimental</w:t>
+      </w:r>
+      <w:r>
+        <w:rPr>
+          <w:rFonts w:asciiTheme="minorHAnsi" w:hAnsiTheme="minorHAnsi" w:cstheme="minorHAnsi"/>
+        </w:rPr>
+        <w:t xml:space="preserve"> </w:t>
+      </w:r>
+      <w:r>
+        <w:rPr>
+          <w:rFonts w:asciiTheme="minorHAnsi" w:hAnsiTheme="minorHAnsi" w:cstheme="minorHAnsi"/>
+        </w:rPr>
+        <w:t>Evaluation</w:t>
+      </w:r>
+      <w:r>
+        <w:rPr>
+          <w:rFonts w:asciiTheme="minorHAnsi" w:hAnsiTheme="minorHAnsi" w:cstheme="minorHAnsi"/>
+        </w:rPr>
+        <w:t xml:space="preserve"> </w:t>
+      </w:r>
+      <w:r>
+        <w:rPr>
+          <w:rFonts w:asciiTheme="minorHAnsi" w:hAnsiTheme="minorHAnsi" w:cstheme="minorHAnsi"/>
+        </w:rPr>
+        <w:t>of</w:t>
+      </w:r>
+      <w:r>
+        <w:rPr>
+          <w:rFonts w:asciiTheme="minorHAnsi" w:hAnsiTheme="minorHAnsi" w:cstheme="minorHAnsi"/>
+        </w:rPr>
+        <w:t xml:space="preserve"> </w:t>
+      </w:r>
+      <w:r>
+        <w:rPr>
+          <w:rFonts w:asciiTheme="minorHAnsi" w:hAnsiTheme="minorHAnsi" w:cstheme="minorHAnsi"/>
+        </w:rPr>
+        <w:t>Process</w:t>
+      </w:r>
+      <w:r>
+        <w:rPr>
+          <w:rFonts w:asciiTheme="minorHAnsi" w:hAnsiTheme="minorHAnsi" w:cstheme="minorHAnsi"/>
+        </w:rPr>
+        <w:t xml:space="preserve"> </w:t>
+      </w:r>
+      <w:r>
+        <w:rPr>
+          <w:rFonts w:asciiTheme="minorHAnsi" w:hAnsiTheme="minorHAnsi" w:cstheme="minorHAnsi"/>
+        </w:rPr>
+        <w:t>Concept</w:t>
+      </w:r>
+      <w:r>
+        <w:rPr>
+          <w:rFonts w:asciiTheme="minorHAnsi" w:hAnsiTheme="minorHAnsi" w:cstheme="minorHAnsi"/>
+        </w:rPr>
+        <w:t xml:space="preserve"> </w:t>
+      </w:r>
+      <w:r>
+        <w:rPr>
+          <w:rFonts w:asciiTheme="minorHAnsi" w:hAnsiTheme="minorHAnsi" w:cstheme="minorHAnsi"/>
+        </w:rPr>
+        <w:t>Drift</w:t>
+      </w:r>
+      <w:r>
+        <w:rPr>
+          <w:rFonts w:asciiTheme="minorHAnsi" w:hAnsiTheme="minorHAnsi" w:cstheme="minorHAnsi"/>
+        </w:rPr>
+        <w:t xml:space="preserve"> </w:t>
+      </w:r>
+      <w:r>
+        <w:rPr>
+          <w:rFonts w:asciiTheme="minorHAnsi" w:hAnsiTheme="minorHAnsi" w:cstheme="minorHAnsi"/>
+        </w:rPr>
+        <w:t>Detection</w:t>
+      </w:r>
+      <w:r>
+        <w:rPr>
+          <w:rFonts w:asciiTheme="minorHAnsi" w:hAnsiTheme="minorHAnsi" w:cstheme="minorHAnsi"/>
+        </w:rPr>
+        <w:t>” by Jan Niklas Adams, Cameron Pitsch, Tobias Brockhoff, Will M.P. van der Aalst</w:t>
       </w:r>
     </w:p>
     <w:p>
@@ -965,7 +1049,31 @@
         <w:rPr>
           <w:rFonts w:asciiTheme="minorHAnsi" w:hAnsiTheme="minorHAnsi" w:cstheme="minorHAnsi"/>
         </w:rPr>
-        <w:t>Unlike the previous version, here we opted for a parameter-file mode to generate a collection of logs or single event logs. This method allows to generate a collection of logs with each containing a single or multiple drifts. A predefined set of files are already specified to generate collections with different drift scenarios. The parameter files can be found in “</w:t>
+        <w:t xml:space="preserve">Unlike the previous version, here we opted for a parameter-file mode to generate a collection of logs or single event logs. This method allows to generate a collection of logs with each containing a single or multiple drifts. A predefined file </w:t>
+      </w:r>
+      <w:r>
+        <w:rPr>
+          <w:rFonts w:asciiTheme="minorHAnsi" w:hAnsiTheme="minorHAnsi" w:cstheme="minorHAnsi"/>
+        </w:rPr>
+        <w:t>has</w:t>
+      </w:r>
+      <w:r>
+        <w:rPr>
+          <w:rFonts w:asciiTheme="minorHAnsi" w:hAnsiTheme="minorHAnsi" w:cstheme="minorHAnsi"/>
+        </w:rPr>
+        <w:t xml:space="preserve"> already</w:t>
+      </w:r>
+      <w:r>
+        <w:rPr>
+          <w:rFonts w:asciiTheme="minorHAnsi" w:hAnsiTheme="minorHAnsi" w:cstheme="minorHAnsi"/>
+        </w:rPr>
+        <w:t xml:space="preserve"> been</w:t>
+      </w:r>
+      <w:r>
+        <w:rPr>
+          <w:rFonts w:asciiTheme="minorHAnsi" w:hAnsiTheme="minorHAnsi" w:cstheme="minorHAnsi"/>
+        </w:rPr>
+        <w:t xml:space="preserve"> specified to generate collections with different drift scenarios. The parameter files can be found in “</w:t>
       </w:r>
       <w:r>
         <w:rPr>
@@ -984,42 +1092,13 @@
         <w:spacing w:before="4"/>
         <w:rPr>
           <w:rFonts w:asciiTheme="minorHAnsi" w:hAnsiTheme="minorHAnsi" w:cstheme="minorHAnsi"/>
-          <w:b/>
-          <w:bCs/>
-          <w:color w:val="FF0000"/>
-        </w:rPr>
-      </w:pPr>
-      <w:r>
-        <w:rPr>
-          <w:rFonts w:asciiTheme="minorHAnsi" w:hAnsiTheme="minorHAnsi" w:cstheme="minorHAnsi"/>
-          <w:b/>
-          <w:bCs/>
-          <w:color w:val="FF0000"/>
-        </w:rPr>
-        <w:t>(What file are we going to keep here in the final tool version ? Add a screenshot of the files that will be used )</w:t>
-      </w:r>
+        </w:rPr>
+      </w:pPr>
     </w:p>
     <w:p>
       <w:pPr>
         <w:pStyle w:val="BodyText"/>
-        <w:spacing w:before="4"/>
-        <w:rPr>
-          <w:rFonts w:asciiTheme="minorHAnsi" w:hAnsiTheme="minorHAnsi" w:cstheme="minorHAnsi"/>
-        </w:rPr>
-      </w:pPr>
-    </w:p>
-    <w:p>
-      <w:pPr>
-        <w:pStyle w:val="BodyText"/>
-        <w:spacing w:before="4"/>
-        <w:rPr>
-          <w:rFonts w:asciiTheme="minorHAnsi" w:hAnsiTheme="minorHAnsi" w:cstheme="minorHAnsi"/>
-        </w:rPr>
-      </w:pPr>
-    </w:p>
-    <w:p>
-      <w:pPr>
-        <w:pStyle w:val="BodyText"/>
+        <w:keepNext/>
         <w:spacing w:before="4"/>
         <w:jc w:val="center"/>
         <w:rPr>
@@ -1077,6 +1156,58 @@
     </w:p>
     <w:p>
       <w:pPr>
+        <w:pStyle w:val="Caption"/>
+        <w:jc w:val="center"/>
+        <w:rPr>
+          <w:rFonts w:asciiTheme="minorHAnsi" w:hAnsiTheme="minorHAnsi" w:cstheme="minorHAnsi"/>
+        </w:rPr>
+      </w:pPr>
+      <w:r>
+        <w:rPr>
+          <w:rFonts w:asciiTheme="minorHAnsi" w:hAnsiTheme="minorHAnsi" w:cstheme="minorHAnsi"/>
+        </w:rPr>
+        <w:t xml:space="preserve">Figure </w:t>
+      </w:r>
+      <w:r>
+        <w:rPr>
+          <w:rFonts w:asciiTheme="minorHAnsi" w:hAnsiTheme="minorHAnsi" w:cstheme="minorHAnsi"/>
+        </w:rPr>
+        <w:fldChar w:fldCharType="begin"/>
+      </w:r>
+      <w:r>
+        <w:rPr>
+          <w:rFonts w:asciiTheme="minorHAnsi" w:hAnsiTheme="minorHAnsi" w:cstheme="minorHAnsi"/>
+        </w:rPr>
+        <w:instrText xml:space="preserve"> SEQ Figure \* ARABIC </w:instrText>
+      </w:r>
+      <w:r>
+        <w:rPr>
+          <w:rFonts w:asciiTheme="minorHAnsi" w:hAnsiTheme="minorHAnsi" w:cstheme="minorHAnsi"/>
+        </w:rPr>
+        <w:fldChar w:fldCharType="separate"/>
+      </w:r>
+      <w:r>
+        <w:rPr>
+          <w:rFonts w:asciiTheme="minorHAnsi" w:hAnsiTheme="minorHAnsi" w:cstheme="minorHAnsi"/>
+          <w:noProof/>
+        </w:rPr>
+        <w:t>1</w:t>
+      </w:r>
+      <w:r>
+        <w:rPr>
+          <w:rFonts w:asciiTheme="minorHAnsi" w:hAnsiTheme="minorHAnsi" w:cstheme="minorHAnsi"/>
+        </w:rPr>
+        <w:fldChar w:fldCharType="end"/>
+      </w:r>
+      <w:r>
+        <w:rPr>
+          <w:rFonts w:asciiTheme="minorHAnsi" w:hAnsiTheme="minorHAnsi" w:cstheme="minorHAnsi"/>
+        </w:rPr>
+        <w:t xml:space="preserve"> Paramter file</w:t>
+      </w:r>
+    </w:p>
+    <w:p>
+      <w:pPr>
         <w:pStyle w:val="BodyText"/>
         <w:spacing w:before="4"/>
         <w:rPr>
@@ -1100,7 +1231,23 @@
           <w:sz w:val="22"/>
           <w:szCs w:val="22"/>
         </w:rPr>
-        <w:t xml:space="preserve">As we can see in this sample parameter file, a new important feature compared to the previous version is the inclusion of multiple drifts per log as depicted by the </w:t>
+        <w:t>As we can see in this sample parameter file</w:t>
+      </w:r>
+      <w:r>
+        <w:rPr>
+          <w:rFonts w:asciiTheme="minorHAnsi" w:eastAsia="Calibri" w:hAnsiTheme="minorHAnsi" w:cstheme="minorHAnsi"/>
+          <w:sz w:val="22"/>
+          <w:szCs w:val="22"/>
+        </w:rPr>
+        <w:t xml:space="preserve"> (Figure 1)</w:t>
+      </w:r>
+      <w:r>
+        <w:rPr>
+          <w:rFonts w:asciiTheme="minorHAnsi" w:eastAsia="Calibri" w:hAnsiTheme="minorHAnsi" w:cstheme="minorHAnsi"/>
+          <w:sz w:val="22"/>
+          <w:szCs w:val="22"/>
+        </w:rPr>
+        <w:t xml:space="preserve">, a new important feature compared to the previous version is the inclusion of multiple drifts per log as depicted by the </w:t>
       </w:r>
       <w:r>
         <w:rPr>
@@ -1139,6 +1286,17 @@
         </w:rPr>
         <w:t>To execute the parameter-file mode user should:</w:t>
       </w:r>
+    </w:p>
+    <w:p>
+      <w:pPr>
+        <w:pStyle w:val="Heading1"/>
+        <w:ind w:hanging="116"/>
+        <w:rPr>
+          <w:rFonts w:asciiTheme="minorHAnsi" w:eastAsia="Calibri" w:hAnsiTheme="minorHAnsi" w:cstheme="minorHAnsi"/>
+          <w:sz w:val="22"/>
+          <w:szCs w:val="22"/>
+        </w:rPr>
+      </w:pPr>
     </w:p>
     <w:p>
       <w:pPr>
@@ -1189,152 +1347,25 @@
           <w:sz w:val="22"/>
           <w:szCs w:val="22"/>
         </w:rPr>
-        <w:t xml:space="preserve">In the file </w:t>
-      </w:r>
-      <w:r>
-        <w:rPr>
-          <w:rFonts w:asciiTheme="minorHAnsi" w:hAnsiTheme="minorHAnsi" w:cstheme="minorHAnsi"/>
-          <w:sz w:val="22"/>
-          <w:szCs w:val="22"/>
-        </w:rPr>
-        <w:t>“</w:t>
-      </w:r>
-      <w:r>
-        <w:rPr>
-          <w:rFonts w:asciiTheme="minorHAnsi" w:hAnsiTheme="minorHAnsi" w:cstheme="minorHAnsi"/>
+        <w:t xml:space="preserve">Execute the file </w:t>
+      </w:r>
+      <w:r>
+        <w:rPr>
+          <w:rFonts w:asciiTheme="minorHAnsi" w:eastAsia="Calibri" w:hAnsiTheme="minorHAnsi" w:cstheme="minorHAnsi"/>
           <w:b/>
           <w:bCs/>
-          <w:i/>
-          <w:iCs/>
-          <w:sz w:val="22"/>
-          <w:szCs w:val="22"/>
-        </w:rPr>
-        <w:t>src\</w:t>
-      </w:r>
-      <w:r>
-        <w:rPr>
-          <w:rFonts w:asciiTheme="minorHAnsi" w:hAnsiTheme="minorHAnsi" w:cstheme="minorHAnsi"/>
-          <w:b/>
-          <w:bCs/>
-          <w:i/>
-          <w:iCs/>
-          <w:sz w:val="22"/>
-          <w:szCs w:val="22"/>
-        </w:rPr>
-        <w:t>configurations.py</w:t>
-      </w:r>
-      <w:r>
-        <w:rPr>
-          <w:rFonts w:asciiTheme="minorHAnsi" w:hAnsiTheme="minorHAnsi" w:cstheme="minorHAnsi"/>
-          <w:b/>
-          <w:bCs/>
-          <w:i/>
-          <w:iCs/>
-          <w:sz w:val="22"/>
-          <w:szCs w:val="22"/>
-        </w:rPr>
-        <w:t>”</w:t>
-      </w:r>
-      <w:r>
-        <w:rPr>
-          <w:rFonts w:asciiTheme="minorHAnsi" w:hAnsiTheme="minorHAnsi" w:cstheme="minorHAnsi"/>
-          <w:sz w:val="22"/>
-          <w:szCs w:val="22"/>
-        </w:rPr>
-        <w:t xml:space="preserve">, uncomment the name of the parameter-file that will be used for the collection of logs generation. </w:t>
-      </w:r>
-    </w:p>
-    <w:p>
-      <w:pPr>
-        <w:pStyle w:val="Heading1"/>
-        <w:ind w:hanging="116"/>
-        <w:jc w:val="center"/>
-        <w:rPr>
-          <w:rFonts w:asciiTheme="minorHAnsi" w:eastAsia="Calibri" w:hAnsiTheme="minorHAnsi" w:cstheme="minorHAnsi"/>
-          <w:sz w:val="22"/>
-          <w:szCs w:val="22"/>
-        </w:rPr>
-      </w:pPr>
-      <w:r>
-        <w:rPr>
-          <w:rFonts w:asciiTheme="minorHAnsi" w:eastAsia="Calibri" w:hAnsiTheme="minorHAnsi" w:cstheme="minorHAnsi"/>
-          <w:noProof/>
-          <w:sz w:val="22"/>
-          <w:szCs w:val="22"/>
-        </w:rPr>
-        <w:lastRenderedPageBreak/>
-        <w:drawing>
-          <wp:inline distT="0" distB="0" distL="0" distR="0" wp14:anchorId="1718B141" wp14:editId="2954B852">
-            <wp:extent cx="3008443" cy="2773680"/>
-            <wp:effectExtent l="0" t="0" r="1905" b="7620"/>
-            <wp:docPr id="1347276598" name="Picture 1" descr="A screenshot of a computer program&#10;&#10;Description automatically generated"/>
-            <wp:cNvGraphicFramePr>
-              <a:graphicFrameLocks xmlns:a="http://schemas.openxmlformats.org/drawingml/2006/main" noChangeAspect="1"/>
-            </wp:cNvGraphicFramePr>
-            <a:graphic xmlns:a="http://schemas.openxmlformats.org/drawingml/2006/main">
-              <a:graphicData uri="http://schemas.openxmlformats.org/drawingml/2006/picture">
-                <pic:pic xmlns:pic="http://schemas.openxmlformats.org/drawingml/2006/picture">
-                  <pic:nvPicPr>
-                    <pic:cNvPr id="1347276598" name="Picture 1" descr="A screenshot of a computer program&#10;&#10;Description automatically generated"/>
-                    <pic:cNvPicPr/>
-                  </pic:nvPicPr>
-                  <pic:blipFill>
-                    <a:blip r:embed="rId7"/>
-                    <a:stretch>
-                      <a:fillRect/>
-                    </a:stretch>
-                  </pic:blipFill>
-                  <pic:spPr>
-                    <a:xfrm>
-                      <a:off x="0" y="0"/>
-                      <a:ext cx="3011337" cy="2776349"/>
-                    </a:xfrm>
-                    <a:prstGeom prst="rect">
-                      <a:avLst/>
-                    </a:prstGeom>
-                  </pic:spPr>
-                </pic:pic>
-              </a:graphicData>
-            </a:graphic>
-          </wp:inline>
-        </w:drawing>
-      </w:r>
-    </w:p>
-    <w:p>
-      <w:pPr>
-        <w:pStyle w:val="Heading1"/>
-        <w:ind w:hanging="116"/>
-        <w:rPr>
-          <w:rFonts w:asciiTheme="minorHAnsi" w:eastAsia="Calibri" w:hAnsiTheme="minorHAnsi" w:cstheme="minorHAnsi"/>
-          <w:sz w:val="22"/>
-          <w:szCs w:val="22"/>
-        </w:rPr>
-      </w:pPr>
-      <w:r>
-        <w:rPr>
-          <w:rFonts w:asciiTheme="minorHAnsi" w:eastAsia="Calibri" w:hAnsiTheme="minorHAnsi" w:cstheme="minorHAnsi"/>
-          <w:sz w:val="22"/>
-          <w:szCs w:val="22"/>
-        </w:rPr>
-        <w:t xml:space="preserve">In this example the parameter file </w:t>
-      </w:r>
-      <w:r>
-        <w:rPr>
-          <w:rFonts w:asciiTheme="minorHAnsi" w:eastAsia="Calibri" w:hAnsiTheme="minorHAnsi" w:cstheme="minorHAnsi"/>
-          <w:b/>
-          <w:bCs/>
-          <w:sz w:val="22"/>
-          <w:szCs w:val="22"/>
-        </w:rPr>
-        <w:t>default_JK</w:t>
-      </w:r>
-      <w:r>
-        <w:rPr>
-          <w:rFonts w:asciiTheme="minorHAnsi" w:eastAsia="Calibri" w:hAnsiTheme="minorHAnsi" w:cstheme="minorHAnsi"/>
-          <w:sz w:val="22"/>
-          <w:szCs w:val="22"/>
-        </w:rPr>
-        <w:t xml:space="preserve"> will be used if we generate a collection of logs.</w:t>
+          <w:sz w:val="22"/>
+          <w:szCs w:val="22"/>
+        </w:rPr>
+        <w:t>“generate_collection_of_logs.py”</w:t>
+      </w:r>
+      <w:r>
+        <w:rPr>
+          <w:rFonts w:asciiTheme="minorHAnsi" w:eastAsia="Calibri" w:hAnsiTheme="minorHAnsi" w:cstheme="minorHAnsi"/>
+          <w:sz w:val="22"/>
+          <w:szCs w:val="22"/>
+        </w:rPr>
+        <w:t>.</w:t>
       </w:r>
     </w:p>
     <w:p>
@@ -1360,7 +1391,7 @@
           <w:sz w:val="22"/>
           <w:szCs w:val="22"/>
         </w:rPr>
-        <w:t xml:space="preserve">Execute the file </w:t>
+        <w:t xml:space="preserve">The collection of logs generated can be found in </w:t>
       </w:r>
       <w:r>
         <w:rPr>
@@ -1370,41 +1401,24 @@
           <w:sz w:val="22"/>
           <w:szCs w:val="22"/>
         </w:rPr>
-        <w:t>“generate_collection_of_logs.py”</w:t>
-      </w:r>
-      <w:r>
-        <w:rPr>
-          <w:rFonts w:asciiTheme="minorHAnsi" w:eastAsia="Calibri" w:hAnsiTheme="minorHAnsi" w:cstheme="minorHAnsi"/>
-          <w:sz w:val="22"/>
-          <w:szCs w:val="22"/>
-        </w:rPr>
-        <w:t>.</w:t>
-      </w:r>
-    </w:p>
-    <w:p>
-      <w:pPr>
-        <w:pStyle w:val="Heading1"/>
-        <w:numPr>
-          <w:ilvl w:val="0"/>
-          <w:numId w:val="2"/>
-        </w:numPr>
-        <w:tabs>
-          <w:tab w:val="num" w:pos="360"/>
-        </w:tabs>
-        <w:ind w:left="116" w:hanging="313"/>
-        <w:rPr>
-          <w:rFonts w:asciiTheme="minorHAnsi" w:eastAsia="Calibri" w:hAnsiTheme="minorHAnsi" w:cstheme="minorHAnsi"/>
-          <w:sz w:val="22"/>
-          <w:szCs w:val="22"/>
-        </w:rPr>
-      </w:pPr>
-      <w:r>
-        <w:rPr>
-          <w:rFonts w:asciiTheme="minorHAnsi" w:eastAsia="Calibri" w:hAnsiTheme="minorHAnsi" w:cstheme="minorHAnsi"/>
-          <w:sz w:val="22"/>
-          <w:szCs w:val="22"/>
-        </w:rPr>
-        <w:t xml:space="preserve">The collection of logs generated can be found in </w:t>
+        <w:t xml:space="preserve">“output” </w:t>
+      </w:r>
+      <w:r>
+        <w:rPr>
+          <w:rFonts w:asciiTheme="minorHAnsi" w:eastAsia="Calibri" w:hAnsiTheme="minorHAnsi" w:cstheme="minorHAnsi"/>
+          <w:sz w:val="22"/>
+          <w:szCs w:val="22"/>
+        </w:rPr>
+        <w:t xml:space="preserve">folder. The folder contains a CSV file </w:t>
+      </w:r>
+      <w:r>
+        <w:rPr>
+          <w:rFonts w:asciiTheme="minorHAnsi" w:eastAsia="Calibri" w:hAnsiTheme="minorHAnsi" w:cstheme="minorHAnsi"/>
+          <w:sz w:val="22"/>
+          <w:szCs w:val="22"/>
+        </w:rPr>
+        <w:lastRenderedPageBreak/>
+        <w:t xml:space="preserve">named </w:t>
       </w:r>
       <w:r>
         <w:rPr>
@@ -1414,24 +1428,6 @@
           <w:sz w:val="22"/>
           <w:szCs w:val="22"/>
         </w:rPr>
-        <w:t xml:space="preserve">“output” </w:t>
-      </w:r>
-      <w:r>
-        <w:rPr>
-          <w:rFonts w:asciiTheme="minorHAnsi" w:eastAsia="Calibri" w:hAnsiTheme="minorHAnsi" w:cstheme="minorHAnsi"/>
-          <w:sz w:val="22"/>
-          <w:szCs w:val="22"/>
-        </w:rPr>
-        <w:t xml:space="preserve">folder. The folder contains a CSV file named </w:t>
-      </w:r>
-      <w:r>
-        <w:rPr>
-          <w:rFonts w:asciiTheme="minorHAnsi" w:eastAsia="Calibri" w:hAnsiTheme="minorHAnsi" w:cstheme="minorHAnsi"/>
-          <w:b/>
-          <w:bCs/>
-          <w:sz w:val="22"/>
-          <w:szCs w:val="22"/>
-        </w:rPr>
         <w:t xml:space="preserve">“drift_info.CSV” </w:t>
       </w:r>
       <w:r>
@@ -1446,11 +1442,31 @@
     <w:p>
       <w:pPr>
         <w:pStyle w:val="Heading1"/>
+        <w:ind w:firstLine="0"/>
+        <w:rPr>
+          <w:rFonts w:asciiTheme="minorHAnsi" w:eastAsia="Calibri" w:hAnsiTheme="minorHAnsi" w:cstheme="minorHAnsi"/>
+          <w:sz w:val="22"/>
+          <w:szCs w:val="22"/>
+        </w:rPr>
+      </w:pPr>
+    </w:p>
+    <w:p>
+      <w:pPr>
+        <w:pStyle w:val="Heading1"/>
+        <w:keepNext/>
+        <w:ind w:hanging="116"/>
+        <w:rPr>
+          <w:rFonts w:asciiTheme="minorHAnsi" w:hAnsiTheme="minorHAnsi" w:cstheme="minorHAnsi"/>
+        </w:rPr>
+      </w:pPr>
+    </w:p>
+    <w:p>
+      <w:pPr>
+        <w:pStyle w:val="Heading1"/>
+        <w:keepNext/>
         <w:ind w:left="476" w:firstLine="0"/>
         <w:rPr>
-          <w:rFonts w:asciiTheme="minorHAnsi" w:eastAsia="Calibri" w:hAnsiTheme="minorHAnsi" w:cstheme="minorHAnsi"/>
-          <w:sz w:val="22"/>
-          <w:szCs w:val="22"/>
+          <w:rFonts w:asciiTheme="minorHAnsi" w:hAnsiTheme="minorHAnsi" w:cstheme="minorHAnsi"/>
         </w:rPr>
       </w:pPr>
       <w:r>
@@ -1476,7 +1492,7 @@
                     <pic:cNvPicPr/>
                   </pic:nvPicPr>
                   <pic:blipFill>
-                    <a:blip r:embed="rId8"/>
+                    <a:blip r:embed="rId7"/>
                     <a:stretch>
                       <a:fillRect/>
                     </a:stretch>
@@ -1499,6 +1515,60 @@
     </w:p>
     <w:p>
       <w:pPr>
+        <w:pStyle w:val="Caption"/>
+        <w:jc w:val="center"/>
+        <w:rPr>
+          <w:rFonts w:asciiTheme="minorHAnsi" w:hAnsiTheme="minorHAnsi" w:cstheme="minorHAnsi"/>
+          <w:sz w:val="22"/>
+          <w:szCs w:val="22"/>
+        </w:rPr>
+      </w:pPr>
+      <w:r>
+        <w:rPr>
+          <w:rFonts w:asciiTheme="minorHAnsi" w:hAnsiTheme="minorHAnsi" w:cstheme="minorHAnsi"/>
+        </w:rPr>
+        <w:t xml:space="preserve">Figure </w:t>
+      </w:r>
+      <w:r>
+        <w:rPr>
+          <w:rFonts w:asciiTheme="minorHAnsi" w:hAnsiTheme="minorHAnsi" w:cstheme="minorHAnsi"/>
+        </w:rPr>
+        <w:fldChar w:fldCharType="begin"/>
+      </w:r>
+      <w:r>
+        <w:rPr>
+          <w:rFonts w:asciiTheme="minorHAnsi" w:hAnsiTheme="minorHAnsi" w:cstheme="minorHAnsi"/>
+        </w:rPr>
+        <w:instrText xml:space="preserve"> SEQ Figure \* ARABIC </w:instrText>
+      </w:r>
+      <w:r>
+        <w:rPr>
+          <w:rFonts w:asciiTheme="minorHAnsi" w:hAnsiTheme="minorHAnsi" w:cstheme="minorHAnsi"/>
+        </w:rPr>
+        <w:fldChar w:fldCharType="separate"/>
+      </w:r>
+      <w:r>
+        <w:rPr>
+          <w:rFonts w:asciiTheme="minorHAnsi" w:hAnsiTheme="minorHAnsi" w:cstheme="minorHAnsi"/>
+          <w:noProof/>
+        </w:rPr>
+        <w:t>3</w:t>
+      </w:r>
+      <w:r>
+        <w:rPr>
+          <w:rFonts w:asciiTheme="minorHAnsi" w:hAnsiTheme="minorHAnsi" w:cstheme="minorHAnsi"/>
+        </w:rPr>
+        <w:fldChar w:fldCharType="end"/>
+      </w:r>
+      <w:r>
+        <w:rPr>
+          <w:rFonts w:asciiTheme="minorHAnsi" w:hAnsiTheme="minorHAnsi" w:cstheme="minorHAnsi"/>
+        </w:rPr>
+        <w:t xml:space="preserve"> Generated logs</w:t>
+      </w:r>
+    </w:p>
+    <w:p>
+      <w:pPr>
         <w:pStyle w:val="Heading1"/>
         <w:ind w:hanging="116"/>
         <w:rPr>
@@ -1513,7 +1583,39 @@
           <w:sz w:val="22"/>
           <w:szCs w:val="22"/>
         </w:rPr>
-        <w:t xml:space="preserve">The folder also contains multiple XES files each one of them stores the information (drift, attributes, traces…) of a single log generated by the tool. </w:t>
+        <w:t>T</w:t>
+      </w:r>
+      <w:r>
+        <w:rPr>
+          <w:rFonts w:asciiTheme="minorHAnsi" w:eastAsia="Calibri" w:hAnsiTheme="minorHAnsi" w:cstheme="minorHAnsi"/>
+          <w:sz w:val="22"/>
+          <w:szCs w:val="22"/>
+        </w:rPr>
+        <w:t xml:space="preserve">he folder </w:t>
+      </w:r>
+      <w:r>
+        <w:rPr>
+          <w:rFonts w:asciiTheme="minorHAnsi" w:eastAsia="Calibri" w:hAnsiTheme="minorHAnsi" w:cstheme="minorHAnsi"/>
+          <w:sz w:val="22"/>
+          <w:szCs w:val="22"/>
+        </w:rPr>
+        <w:t>also</w:t>
+      </w:r>
+      <w:r>
+        <w:rPr>
+          <w:rFonts w:asciiTheme="minorHAnsi" w:eastAsia="Calibri" w:hAnsiTheme="minorHAnsi" w:cstheme="minorHAnsi"/>
+          <w:sz w:val="22"/>
+          <w:szCs w:val="22"/>
+        </w:rPr>
+        <w:t xml:space="preserve"> contains multiple XES files each one of them stores the information (drift, attributes, traces…) of a single log generated by the tool</w:t>
+      </w:r>
+      <w:r>
+        <w:rPr>
+          <w:rFonts w:asciiTheme="minorHAnsi" w:eastAsia="Calibri" w:hAnsiTheme="minorHAnsi" w:cstheme="minorHAnsi"/>
+          <w:sz w:val="22"/>
+          <w:szCs w:val="22"/>
+        </w:rPr>
+        <w:t xml:space="preserve"> as illustrated by Figure 3.</w:t>
       </w:r>
     </w:p>
     <w:p>
@@ -1522,6 +1624,18 @@
         <w:ind w:hanging="116"/>
         <w:rPr>
           <w:rFonts w:asciiTheme="minorHAnsi" w:eastAsia="Calibri" w:hAnsiTheme="minorHAnsi" w:cstheme="minorHAnsi"/>
+          <w:sz w:val="22"/>
+          <w:szCs w:val="22"/>
+        </w:rPr>
+      </w:pPr>
+    </w:p>
+    <w:p>
+      <w:pPr>
+        <w:pStyle w:val="Heading1"/>
+        <w:ind w:hanging="116"/>
+        <w:rPr>
+          <w:rFonts w:asciiTheme="minorHAnsi" w:hAnsiTheme="minorHAnsi" w:cstheme="minorHAnsi"/>
+          <w:color w:val="2E5395"/>
           <w:sz w:val="22"/>
           <w:szCs w:val="22"/>
         </w:rPr>
@@ -1714,32 +1828,57 @@
           <w:sz w:val="22"/>
           <w:szCs w:val="22"/>
         </w:rPr>
-        <w:t xml:space="preserve">First the user can either provide a CSV file with the same structure as the one generated by the tool. </w:t>
-      </w:r>
-    </w:p>
-    <w:p>
-      <w:pPr>
-        <w:pStyle w:val="Heading1"/>
+        <w:t>First the user can either provide a CSV file with the same structure as the one generated by the tool.</w:t>
+      </w:r>
+      <w:r>
+        <w:rPr>
+          <w:rFonts w:asciiTheme="minorHAnsi" w:eastAsia="Calibri" w:hAnsiTheme="minorHAnsi" w:cstheme="minorHAnsi"/>
+          <w:sz w:val="22"/>
+          <w:szCs w:val="22"/>
+        </w:rPr>
+        <w:t xml:space="preserve"> This file as illustrated in Figure </w:t>
+      </w:r>
+      <w:r>
+        <w:rPr>
+          <w:rFonts w:asciiTheme="minorHAnsi" w:eastAsia="Calibri" w:hAnsiTheme="minorHAnsi" w:cstheme="minorHAnsi"/>
+          <w:sz w:val="22"/>
+          <w:szCs w:val="22"/>
+        </w:rPr>
+        <w:t>4.</w:t>
+      </w:r>
+    </w:p>
+    <w:p>
+      <w:pPr>
+        <w:pStyle w:val="Heading1"/>
+        <w:ind w:left="0" w:firstLine="0"/>
+        <w:rPr>
+          <w:rFonts w:asciiTheme="minorHAnsi" w:eastAsia="Calibri" w:hAnsiTheme="minorHAnsi" w:cstheme="minorHAnsi"/>
+          <w:sz w:val="22"/>
+          <w:szCs w:val="22"/>
+        </w:rPr>
+      </w:pPr>
+    </w:p>
+    <w:p>
+      <w:pPr>
+        <w:pStyle w:val="Heading1"/>
+        <w:keepNext/>
         <w:ind w:left="0" w:firstLine="0"/>
         <w:jc w:val="center"/>
         <w:rPr>
-          <w:rFonts w:asciiTheme="minorHAnsi" w:eastAsia="Calibri" w:hAnsiTheme="minorHAnsi" w:cstheme="minorHAnsi"/>
-          <w:sz w:val="22"/>
-          <w:szCs w:val="22"/>
-        </w:rPr>
-      </w:pPr>
-      <w:r>
-        <w:rPr>
-          <w:rFonts w:asciiTheme="minorHAnsi" w:eastAsia="Calibri" w:hAnsiTheme="minorHAnsi" w:cstheme="minorHAnsi"/>
-          <w:noProof/>
+          <w:rFonts w:asciiTheme="minorHAnsi" w:hAnsiTheme="minorHAnsi" w:cstheme="minorHAnsi"/>
+        </w:rPr>
+      </w:pPr>
+      <w:r>
+        <w:rPr>
+          <w:rFonts w:asciiTheme="minorHAnsi" w:eastAsia="Calibri" w:hAnsiTheme="minorHAnsi" w:cstheme="minorHAnsi"/>
           <w:sz w:val="22"/>
           <w:szCs w:val="22"/>
         </w:rPr>
         <w:drawing>
-          <wp:inline distT="0" distB="0" distL="0" distR="0" wp14:anchorId="1C57CA70" wp14:editId="6EFDF923">
-            <wp:extent cx="3546948" cy="2042160"/>
+          <wp:inline distT="0" distB="0" distL="0" distR="0" wp14:anchorId="2AD4F9E3" wp14:editId="3EC9DEB0">
+            <wp:extent cx="5760720" cy="2655570"/>
             <wp:effectExtent l="0" t="0" r="0" b="0"/>
-            <wp:docPr id="1621525528" name="Picture 1" descr="A screenshot of a computer&#10;&#10;Description automatically generated"/>
+            <wp:docPr id="1915367267" name="Picture 1" descr="A screenshot of a computer&#10;&#10;Description automatically generated"/>
             <wp:cNvGraphicFramePr>
               <a:graphicFrameLocks xmlns:a="http://schemas.openxmlformats.org/drawingml/2006/main" noChangeAspect="1"/>
             </wp:cNvGraphicFramePr>
@@ -1747,7 +1886,207 @@
               <a:graphicData uri="http://schemas.openxmlformats.org/drawingml/2006/picture">
                 <pic:pic xmlns:pic="http://schemas.openxmlformats.org/drawingml/2006/picture">
                   <pic:nvPicPr>
-                    <pic:cNvPr id="1621525528" name="Picture 1" descr="A screenshot of a computer&#10;&#10;Description automatically generated"/>
+                    <pic:cNvPr id="1915367267" name="Picture 1" descr="A screenshot of a computer&#10;&#10;Description automatically generated"/>
+                    <pic:cNvPicPr/>
+                  </pic:nvPicPr>
+                  <pic:blipFill>
+                    <a:blip r:embed="rId8"/>
+                    <a:stretch>
+                      <a:fillRect/>
+                    </a:stretch>
+                  </pic:blipFill>
+                  <pic:spPr>
+                    <a:xfrm>
+                      <a:off x="0" y="0"/>
+                      <a:ext cx="5760720" cy="2655570"/>
+                    </a:xfrm>
+                    <a:prstGeom prst="rect">
+                      <a:avLst/>
+                    </a:prstGeom>
+                  </pic:spPr>
+                </pic:pic>
+              </a:graphicData>
+            </a:graphic>
+          </wp:inline>
+        </w:drawing>
+      </w:r>
+    </w:p>
+    <w:p>
+      <w:pPr>
+        <w:pStyle w:val="Caption"/>
+        <w:jc w:val="center"/>
+        <w:rPr>
+          <w:rFonts w:asciiTheme="minorHAnsi" w:hAnsiTheme="minorHAnsi" w:cstheme="minorHAnsi"/>
+          <w:sz w:val="22"/>
+          <w:szCs w:val="22"/>
+        </w:rPr>
+      </w:pPr>
+      <w:r>
+        <w:rPr>
+          <w:rFonts w:asciiTheme="minorHAnsi" w:hAnsiTheme="minorHAnsi" w:cstheme="minorHAnsi"/>
+        </w:rPr>
+        <w:t xml:space="preserve">Figure </w:t>
+      </w:r>
+      <w:r>
+        <w:rPr>
+          <w:rFonts w:asciiTheme="minorHAnsi" w:hAnsiTheme="minorHAnsi" w:cstheme="minorHAnsi"/>
+        </w:rPr>
+        <w:fldChar w:fldCharType="begin"/>
+      </w:r>
+      <w:r>
+        <w:rPr>
+          <w:rFonts w:asciiTheme="minorHAnsi" w:hAnsiTheme="minorHAnsi" w:cstheme="minorHAnsi"/>
+        </w:rPr>
+        <w:instrText xml:space="preserve"> SEQ Figure \* ARABIC </w:instrText>
+      </w:r>
+      <w:r>
+        <w:rPr>
+          <w:rFonts w:asciiTheme="minorHAnsi" w:hAnsiTheme="minorHAnsi" w:cstheme="minorHAnsi"/>
+        </w:rPr>
+        <w:fldChar w:fldCharType="separate"/>
+      </w:r>
+      <w:r>
+        <w:rPr>
+          <w:rFonts w:asciiTheme="minorHAnsi" w:hAnsiTheme="minorHAnsi" w:cstheme="minorHAnsi"/>
+          <w:noProof/>
+        </w:rPr>
+        <w:t>4</w:t>
+      </w:r>
+      <w:r>
+        <w:rPr>
+          <w:rFonts w:asciiTheme="minorHAnsi" w:hAnsiTheme="minorHAnsi" w:cstheme="minorHAnsi"/>
+        </w:rPr>
+        <w:fldChar w:fldCharType="end"/>
+      </w:r>
+      <w:r>
+        <w:rPr>
+          <w:rFonts w:asciiTheme="minorHAnsi" w:hAnsiTheme="minorHAnsi" w:cstheme="minorHAnsi"/>
+        </w:rPr>
+        <w:t xml:space="preserve"> Files storing collection of logs information</w:t>
+      </w:r>
+    </w:p>
+    <w:p>
+      <w:pPr>
+        <w:pStyle w:val="Heading1"/>
+        <w:ind w:left="0" w:firstLine="0"/>
+        <w:jc w:val="center"/>
+        <w:rPr>
+          <w:rFonts w:asciiTheme="minorHAnsi" w:eastAsia="Calibri" w:hAnsiTheme="minorHAnsi" w:cstheme="minorHAnsi"/>
+          <w:sz w:val="22"/>
+          <w:szCs w:val="22"/>
+        </w:rPr>
+      </w:pPr>
+    </w:p>
+    <w:p>
+      <w:pPr>
+        <w:pStyle w:val="Heading1"/>
+        <w:ind w:left="0" w:firstLine="0"/>
+        <w:rPr>
+          <w:rFonts w:asciiTheme="minorHAnsi" w:eastAsia="Calibri" w:hAnsiTheme="minorHAnsi" w:cstheme="minorHAnsi"/>
+          <w:sz w:val="22"/>
+          <w:szCs w:val="22"/>
+        </w:rPr>
+      </w:pPr>
+      <w:r>
+        <w:rPr>
+          <w:rFonts w:asciiTheme="minorHAnsi" w:eastAsia="Calibri" w:hAnsiTheme="minorHAnsi" w:cstheme="minorHAnsi"/>
+          <w:sz w:val="22"/>
+          <w:szCs w:val="22"/>
+        </w:rPr>
+        <w:t>In this case the user proceeds as described below</w:t>
+      </w:r>
+      <w:r>
+        <w:rPr>
+          <w:rFonts w:asciiTheme="minorHAnsi" w:eastAsia="Calibri" w:hAnsiTheme="minorHAnsi" w:cstheme="minorHAnsi"/>
+          <w:sz w:val="22"/>
+          <w:szCs w:val="22"/>
+        </w:rPr>
+        <w:t xml:space="preserve"> and illustrated by Figure </w:t>
+      </w:r>
+      <w:r>
+        <w:rPr>
+          <w:rFonts w:asciiTheme="minorHAnsi" w:eastAsia="Calibri" w:hAnsiTheme="minorHAnsi" w:cstheme="minorHAnsi"/>
+          <w:sz w:val="22"/>
+          <w:szCs w:val="22"/>
+        </w:rPr>
+        <w:t>5</w:t>
+      </w:r>
+      <w:r>
+        <w:rPr>
+          <w:rFonts w:asciiTheme="minorHAnsi" w:eastAsia="Calibri" w:hAnsiTheme="minorHAnsi" w:cstheme="minorHAnsi"/>
+          <w:sz w:val="22"/>
+          <w:szCs w:val="22"/>
+        </w:rPr>
+        <w:t xml:space="preserve">. First, generate two empty collections of logs. Use the first one to import the user collection from a csv file using the function </w:t>
+      </w:r>
+      <w:r>
+        <w:rPr>
+          <w:rFonts w:asciiTheme="minorHAnsi" w:eastAsia="Calibri" w:hAnsiTheme="minorHAnsi" w:cstheme="minorHAnsi"/>
+          <w:b/>
+          <w:bCs/>
+          <w:sz w:val="22"/>
+          <w:szCs w:val="22"/>
+        </w:rPr>
+        <w:t>“import_drift_and_noise_info_from_flat_file_csv(path_of_the_file)”</w:t>
+      </w:r>
+      <w:r>
+        <w:rPr>
+          <w:rFonts w:asciiTheme="minorHAnsi" w:eastAsia="Calibri" w:hAnsiTheme="minorHAnsi" w:cstheme="minorHAnsi"/>
+          <w:sz w:val="22"/>
+          <w:szCs w:val="22"/>
+        </w:rPr>
+        <w:t xml:space="preserve">. This function is a method of the collection class which can be found in </w:t>
+      </w:r>
+      <w:r>
+        <w:rPr>
+          <w:rFonts w:asciiTheme="minorHAnsi" w:eastAsia="Calibri" w:hAnsiTheme="minorHAnsi" w:cstheme="minorHAnsi"/>
+          <w:b/>
+          <w:bCs/>
+          <w:sz w:val="22"/>
+          <w:szCs w:val="22"/>
+        </w:rPr>
+        <w:t>“src/data_classes/class_collection”.</w:t>
+      </w:r>
+    </w:p>
+    <w:p>
+      <w:pPr>
+        <w:pStyle w:val="Heading1"/>
+        <w:ind w:left="0" w:firstLine="0"/>
+        <w:rPr>
+          <w:rFonts w:asciiTheme="minorHAnsi" w:eastAsia="Calibri" w:hAnsiTheme="minorHAnsi" w:cstheme="minorHAnsi"/>
+          <w:sz w:val="22"/>
+          <w:szCs w:val="22"/>
+        </w:rPr>
+      </w:pPr>
+    </w:p>
+    <w:p>
+      <w:pPr>
+        <w:pStyle w:val="Heading1"/>
+        <w:keepNext/>
+        <w:ind w:left="0" w:firstLine="0"/>
+        <w:rPr>
+          <w:rFonts w:asciiTheme="minorHAnsi" w:hAnsiTheme="minorHAnsi" w:cstheme="minorHAnsi"/>
+        </w:rPr>
+      </w:pPr>
+      <w:r>
+        <w:rPr>
+          <w:rFonts w:asciiTheme="minorHAnsi" w:eastAsia="Calibri" w:hAnsiTheme="minorHAnsi" w:cstheme="minorHAnsi"/>
+          <w:sz w:val="22"/>
+          <w:szCs w:val="22"/>
+        </w:rPr>
+        <w:drawing>
+          <wp:inline distT="0" distB="0" distL="0" distR="0" wp14:anchorId="6FE20900" wp14:editId="0BAB80BA">
+            <wp:extent cx="5760720" cy="1795780"/>
+            <wp:effectExtent l="0" t="0" r="0" b="0"/>
+            <wp:docPr id="2053960329" name="Picture 1" descr="A screen shot of a computer program&#10;&#10;Description automatically generated"/>
+            <wp:cNvGraphicFramePr>
+              <a:graphicFrameLocks xmlns:a="http://schemas.openxmlformats.org/drawingml/2006/main" noChangeAspect="1"/>
+            </wp:cNvGraphicFramePr>
+            <a:graphic xmlns:a="http://schemas.openxmlformats.org/drawingml/2006/main">
+              <a:graphicData uri="http://schemas.openxmlformats.org/drawingml/2006/picture">
+                <pic:pic xmlns:pic="http://schemas.openxmlformats.org/drawingml/2006/picture">
+                  <pic:nvPicPr>
+                    <pic:cNvPr id="2053960329" name="Picture 1" descr="A screen shot of a computer program&#10;&#10;Description automatically generated"/>
                     <pic:cNvPicPr/>
                   </pic:nvPicPr>
                   <pic:blipFill>
@@ -1759,7 +2098,7 @@
                   <pic:spPr>
                     <a:xfrm>
                       <a:off x="0" y="0"/>
-                      <a:ext cx="3549546" cy="2043656"/>
+                      <a:ext cx="5760720" cy="1795780"/>
                     </a:xfrm>
                     <a:prstGeom prst="rect">
                       <a:avLst/>
@@ -1774,6 +2113,60 @@
     </w:p>
     <w:p>
       <w:pPr>
+        <w:pStyle w:val="Caption"/>
+        <w:jc w:val="center"/>
+        <w:rPr>
+          <w:rFonts w:asciiTheme="minorHAnsi" w:hAnsiTheme="minorHAnsi" w:cstheme="minorHAnsi"/>
+          <w:sz w:val="22"/>
+          <w:szCs w:val="22"/>
+        </w:rPr>
+      </w:pPr>
+      <w:r>
+        <w:rPr>
+          <w:rFonts w:asciiTheme="minorHAnsi" w:hAnsiTheme="minorHAnsi" w:cstheme="minorHAnsi"/>
+        </w:rPr>
+        <w:t xml:space="preserve">Figure </w:t>
+      </w:r>
+      <w:r>
+        <w:rPr>
+          <w:rFonts w:asciiTheme="minorHAnsi" w:hAnsiTheme="minorHAnsi" w:cstheme="minorHAnsi"/>
+        </w:rPr>
+        <w:fldChar w:fldCharType="begin"/>
+      </w:r>
+      <w:r>
+        <w:rPr>
+          <w:rFonts w:asciiTheme="minorHAnsi" w:hAnsiTheme="minorHAnsi" w:cstheme="minorHAnsi"/>
+        </w:rPr>
+        <w:instrText xml:space="preserve"> SEQ Figure \* ARABIC </w:instrText>
+      </w:r>
+      <w:r>
+        <w:rPr>
+          <w:rFonts w:asciiTheme="minorHAnsi" w:hAnsiTheme="minorHAnsi" w:cstheme="minorHAnsi"/>
+        </w:rPr>
+        <w:fldChar w:fldCharType="separate"/>
+      </w:r>
+      <w:r>
+        <w:rPr>
+          <w:rFonts w:asciiTheme="minorHAnsi" w:hAnsiTheme="minorHAnsi" w:cstheme="minorHAnsi"/>
+          <w:noProof/>
+        </w:rPr>
+        <w:t>5</w:t>
+      </w:r>
+      <w:r>
+        <w:rPr>
+          <w:rFonts w:asciiTheme="minorHAnsi" w:hAnsiTheme="minorHAnsi" w:cstheme="minorHAnsi"/>
+        </w:rPr>
+        <w:fldChar w:fldCharType="end"/>
+      </w:r>
+      <w:r>
+        <w:rPr>
+          <w:rFonts w:asciiTheme="minorHAnsi" w:hAnsiTheme="minorHAnsi" w:cstheme="minorHAnsi"/>
+        </w:rPr>
+        <w:t xml:space="preserve"> Compare two collection of logs using CSV files</w:t>
+      </w:r>
+    </w:p>
+    <w:p>
+      <w:pPr>
         <w:pStyle w:val="Heading1"/>
         <w:ind w:left="0" w:firstLine="0"/>
         <w:rPr>
@@ -1782,42 +2175,6 @@
           <w:szCs w:val="22"/>
         </w:rPr>
       </w:pPr>
-      <w:r>
-        <w:rPr>
-          <w:rFonts w:asciiTheme="minorHAnsi" w:eastAsia="Calibri" w:hAnsiTheme="minorHAnsi" w:cstheme="minorHAnsi"/>
-          <w:sz w:val="22"/>
-          <w:szCs w:val="22"/>
-        </w:rPr>
-        <w:t xml:space="preserve">In this case the user proceeds as described below. First, generate two empty collections of logs. Use the first one to import the user collection from a csv file using the function </w:t>
-      </w:r>
-      <w:r>
-        <w:rPr>
-          <w:rFonts w:asciiTheme="minorHAnsi" w:eastAsia="Calibri" w:hAnsiTheme="minorHAnsi" w:cstheme="minorHAnsi"/>
-          <w:b/>
-          <w:bCs/>
-          <w:sz w:val="22"/>
-          <w:szCs w:val="22"/>
-        </w:rPr>
-        <w:t>“import_drift_and_noise_info_from_flat_file_csv(path_of_the_file)”</w:t>
-      </w:r>
-      <w:r>
-        <w:rPr>
-          <w:rFonts w:asciiTheme="minorHAnsi" w:eastAsia="Calibri" w:hAnsiTheme="minorHAnsi" w:cstheme="minorHAnsi"/>
-          <w:sz w:val="22"/>
-          <w:szCs w:val="22"/>
-        </w:rPr>
-        <w:t xml:space="preserve">. This function is a method of the collection class which can be found in </w:t>
-      </w:r>
-      <w:r>
-        <w:rPr>
-          <w:rFonts w:asciiTheme="minorHAnsi" w:eastAsia="Calibri" w:hAnsiTheme="minorHAnsi" w:cstheme="minorHAnsi"/>
-          <w:b/>
-          <w:bCs/>
-          <w:sz w:val="22"/>
-          <w:szCs w:val="22"/>
-        </w:rPr>
-        <w:t>“src/data_classes/class_collection”.</w:t>
-      </w:r>
     </w:p>
     <w:p>
       <w:pPr>
@@ -1832,15 +2189,102 @@
       <w:r>
         <w:rPr>
           <w:rFonts w:asciiTheme="minorHAnsi" w:eastAsia="Calibri" w:hAnsiTheme="minorHAnsi" w:cstheme="minorHAnsi"/>
-          <w:noProof/>
+          <w:sz w:val="22"/>
+          <w:szCs w:val="22"/>
+        </w:rPr>
+        <w:t xml:space="preserve">Next the user should provide a second collection of logs by again either providing a CSV file or </w:t>
+      </w:r>
+      <w:r>
+        <w:rPr>
+          <w:rFonts w:asciiTheme="minorHAnsi" w:eastAsia="Calibri" w:hAnsiTheme="minorHAnsi" w:cstheme="minorHAnsi"/>
+          <w:sz w:val="22"/>
+          <w:szCs w:val="22"/>
+        </w:rPr>
+        <w:t>a set</w:t>
+      </w:r>
+      <w:r>
+        <w:rPr>
+          <w:rFonts w:asciiTheme="minorHAnsi" w:eastAsia="Calibri" w:hAnsiTheme="minorHAnsi" w:cstheme="minorHAnsi"/>
+          <w:sz w:val="22"/>
+          <w:szCs w:val="22"/>
+        </w:rPr>
+        <w:t xml:space="preserve"> of XES files, each containing log information.</w:t>
+      </w:r>
+    </w:p>
+    <w:p>
+      <w:pPr>
+        <w:pStyle w:val="Heading1"/>
+        <w:ind w:left="0" w:firstLine="0"/>
+        <w:rPr>
+          <w:rFonts w:asciiTheme="minorHAnsi" w:eastAsia="Calibri" w:hAnsiTheme="minorHAnsi" w:cstheme="minorHAnsi"/>
+          <w:sz w:val="22"/>
+          <w:szCs w:val="22"/>
+        </w:rPr>
+      </w:pPr>
+    </w:p>
+    <w:p>
+      <w:pPr>
+        <w:pStyle w:val="Heading1"/>
+        <w:ind w:left="0" w:firstLine="0"/>
+        <w:rPr>
+          <w:rFonts w:asciiTheme="minorHAnsi" w:eastAsia="Calibri" w:hAnsiTheme="minorHAnsi" w:cstheme="minorHAnsi"/>
+          <w:sz w:val="22"/>
+          <w:szCs w:val="22"/>
+        </w:rPr>
+      </w:pPr>
+      <w:r>
+        <w:rPr>
+          <w:rFonts w:asciiTheme="minorHAnsi" w:eastAsia="Calibri" w:hAnsiTheme="minorHAnsi" w:cstheme="minorHAnsi"/>
+          <w:sz w:val="22"/>
+          <w:szCs w:val="22"/>
+        </w:rPr>
+        <w:t xml:space="preserve">Second the user can provide a folder containing a set of XES files. In this case to run the automated evaluation the user proceeds as described in </w:t>
+      </w:r>
+      <w:r>
+        <w:rPr>
+          <w:rFonts w:asciiTheme="minorHAnsi" w:eastAsia="Calibri" w:hAnsiTheme="minorHAnsi" w:cstheme="minorHAnsi"/>
+          <w:sz w:val="22"/>
+          <w:szCs w:val="22"/>
+        </w:rPr>
+        <w:t xml:space="preserve">Figure </w:t>
+      </w:r>
+      <w:r>
+        <w:rPr>
+          <w:rFonts w:asciiTheme="minorHAnsi" w:eastAsia="Calibri" w:hAnsiTheme="minorHAnsi" w:cstheme="minorHAnsi"/>
+          <w:sz w:val="22"/>
+          <w:szCs w:val="22"/>
+        </w:rPr>
+        <w:t>6</w:t>
+      </w:r>
+      <w:r>
+        <w:rPr>
+          <w:rFonts w:asciiTheme="minorHAnsi" w:eastAsia="Calibri" w:hAnsiTheme="minorHAnsi" w:cstheme="minorHAnsi"/>
+          <w:sz w:val="22"/>
+          <w:szCs w:val="22"/>
+        </w:rPr>
+        <w:t>.</w:t>
+      </w:r>
+    </w:p>
+    <w:p>
+      <w:pPr>
+        <w:pStyle w:val="Heading1"/>
+        <w:keepNext/>
+        <w:ind w:left="0" w:firstLine="0"/>
+        <w:rPr>
+          <w:rFonts w:asciiTheme="minorHAnsi" w:hAnsiTheme="minorHAnsi" w:cstheme="minorHAnsi"/>
+        </w:rPr>
+      </w:pPr>
+      <w:r>
+        <w:rPr>
+          <w:rFonts w:asciiTheme="minorHAnsi" w:eastAsia="Calibri" w:hAnsiTheme="minorHAnsi" w:cstheme="minorHAnsi"/>
           <w:sz w:val="22"/>
           <w:szCs w:val="22"/>
         </w:rPr>
         <w:drawing>
-          <wp:inline distT="0" distB="0" distL="0" distR="0" wp14:anchorId="204B9460" wp14:editId="0E87E6A4">
-            <wp:extent cx="6127750" cy="1964690"/>
-            <wp:effectExtent l="0" t="0" r="6350" b="0"/>
-            <wp:docPr id="1027793034" name="Picture 1" descr="A screen shot of a computer&#10;&#10;Description automatically generated"/>
+          <wp:inline distT="0" distB="0" distL="0" distR="0" wp14:anchorId="1CCAEE30" wp14:editId="7800225F">
+            <wp:extent cx="5760720" cy="2051050"/>
+            <wp:effectExtent l="0" t="0" r="0" b="6350"/>
+            <wp:docPr id="926495603" name="Picture 1" descr="A screenshot of a computer program&#10;&#10;Description automatically generated"/>
             <wp:cNvGraphicFramePr>
               <a:graphicFrameLocks xmlns:a="http://schemas.openxmlformats.org/drawingml/2006/main" noChangeAspect="1"/>
             </wp:cNvGraphicFramePr>
@@ -1848,7 +2292,7 @@
               <a:graphicData uri="http://schemas.openxmlformats.org/drawingml/2006/picture">
                 <pic:pic xmlns:pic="http://schemas.openxmlformats.org/drawingml/2006/picture">
                   <pic:nvPicPr>
-                    <pic:cNvPr id="1027793034" name="Picture 1" descr="A screen shot of a computer&#10;&#10;Description automatically generated"/>
+                    <pic:cNvPr id="926495603" name="Picture 1" descr="A screenshot of a computer program&#10;&#10;Description automatically generated"/>
                     <pic:cNvPicPr/>
                   </pic:nvPicPr>
                   <pic:blipFill>
@@ -1860,7 +2304,7 @@
                   <pic:spPr>
                     <a:xfrm>
                       <a:off x="0" y="0"/>
-                      <a:ext cx="6127750" cy="1964690"/>
+                      <a:ext cx="5760720" cy="2051050"/>
                     </a:xfrm>
                     <a:prstGeom prst="rect">
                       <a:avLst/>
@@ -1875,6 +2319,60 @@
     </w:p>
     <w:p>
       <w:pPr>
+        <w:pStyle w:val="Caption"/>
+        <w:jc w:val="center"/>
+        <w:rPr>
+          <w:rFonts w:asciiTheme="minorHAnsi" w:hAnsiTheme="minorHAnsi" w:cstheme="minorHAnsi"/>
+          <w:sz w:val="22"/>
+          <w:szCs w:val="22"/>
+        </w:rPr>
+      </w:pPr>
+      <w:r>
+        <w:rPr>
+          <w:rFonts w:asciiTheme="minorHAnsi" w:hAnsiTheme="minorHAnsi" w:cstheme="minorHAnsi"/>
+        </w:rPr>
+        <w:t xml:space="preserve">Figure </w:t>
+      </w:r>
+      <w:r>
+        <w:rPr>
+          <w:rFonts w:asciiTheme="minorHAnsi" w:hAnsiTheme="minorHAnsi" w:cstheme="minorHAnsi"/>
+        </w:rPr>
+        <w:fldChar w:fldCharType="begin"/>
+      </w:r>
+      <w:r>
+        <w:rPr>
+          <w:rFonts w:asciiTheme="minorHAnsi" w:hAnsiTheme="minorHAnsi" w:cstheme="minorHAnsi"/>
+        </w:rPr>
+        <w:instrText xml:space="preserve"> SEQ Figure \* ARABIC </w:instrText>
+      </w:r>
+      <w:r>
+        <w:rPr>
+          <w:rFonts w:asciiTheme="minorHAnsi" w:hAnsiTheme="minorHAnsi" w:cstheme="minorHAnsi"/>
+        </w:rPr>
+        <w:fldChar w:fldCharType="separate"/>
+      </w:r>
+      <w:r>
+        <w:rPr>
+          <w:rFonts w:asciiTheme="minorHAnsi" w:hAnsiTheme="minorHAnsi" w:cstheme="minorHAnsi"/>
+          <w:noProof/>
+        </w:rPr>
+        <w:t>6</w:t>
+      </w:r>
+      <w:r>
+        <w:rPr>
+          <w:rFonts w:asciiTheme="minorHAnsi" w:hAnsiTheme="minorHAnsi" w:cstheme="minorHAnsi"/>
+        </w:rPr>
+        <w:fldChar w:fldCharType="end"/>
+      </w:r>
+      <w:r>
+        <w:rPr>
+          <w:rFonts w:asciiTheme="minorHAnsi" w:hAnsiTheme="minorHAnsi" w:cstheme="minorHAnsi"/>
+        </w:rPr>
+        <w:t xml:space="preserve"> Compare two collection of logs using XES files</w:t>
+      </w:r>
+    </w:p>
+    <w:p>
+      <w:pPr>
         <w:pStyle w:val="Heading1"/>
         <w:ind w:left="0" w:firstLine="0"/>
         <w:rPr>
@@ -1883,98 +2381,6 @@
           <w:szCs w:val="22"/>
         </w:rPr>
       </w:pPr>
-      <w:r>
-        <w:rPr>
-          <w:rFonts w:asciiTheme="minorHAnsi" w:eastAsia="Calibri" w:hAnsiTheme="minorHAnsi" w:cstheme="minorHAnsi"/>
-          <w:sz w:val="22"/>
-          <w:szCs w:val="22"/>
-        </w:rPr>
-        <w:t>Next the user should provide a second collection of logs by again either providing a CSV file or a  set of XES files, each containing log information.</w:t>
-      </w:r>
-    </w:p>
-    <w:p>
-      <w:pPr>
-        <w:pStyle w:val="Heading1"/>
-        <w:ind w:left="0" w:firstLine="0"/>
-        <w:rPr>
-          <w:rFonts w:asciiTheme="minorHAnsi" w:eastAsia="Calibri" w:hAnsiTheme="minorHAnsi" w:cstheme="minorHAnsi"/>
-          <w:sz w:val="22"/>
-          <w:szCs w:val="22"/>
-        </w:rPr>
-      </w:pPr>
-    </w:p>
-    <w:p>
-      <w:pPr>
-        <w:pStyle w:val="Heading1"/>
-        <w:ind w:left="0" w:firstLine="0"/>
-        <w:rPr>
-          <w:rFonts w:asciiTheme="minorHAnsi" w:eastAsia="Calibri" w:hAnsiTheme="minorHAnsi" w:cstheme="minorHAnsi"/>
-          <w:sz w:val="22"/>
-          <w:szCs w:val="22"/>
-        </w:rPr>
-      </w:pPr>
-      <w:r>
-        <w:rPr>
-          <w:rFonts w:asciiTheme="minorHAnsi" w:eastAsia="Calibri" w:hAnsiTheme="minorHAnsi" w:cstheme="minorHAnsi"/>
-          <w:sz w:val="22"/>
-          <w:szCs w:val="22"/>
-        </w:rPr>
-        <w:t>Second the user can provide a folder containing a set of XES files. In this case to run the automated evaluation the user proceeds as described in the following figure.</w:t>
-      </w:r>
-    </w:p>
-    <w:p>
-      <w:pPr>
-        <w:pStyle w:val="Heading1"/>
-        <w:ind w:left="0" w:firstLine="0"/>
-        <w:rPr>
-          <w:rFonts w:asciiTheme="minorHAnsi" w:eastAsia="Calibri" w:hAnsiTheme="minorHAnsi" w:cstheme="minorHAnsi"/>
-          <w:sz w:val="22"/>
-          <w:szCs w:val="22"/>
-        </w:rPr>
-      </w:pPr>
-      <w:r>
-        <w:rPr>
-          <w:rFonts w:asciiTheme="minorHAnsi" w:eastAsia="Calibri" w:hAnsiTheme="minorHAnsi" w:cstheme="minorHAnsi"/>
-          <w:noProof/>
-          <w:sz w:val="22"/>
-          <w:szCs w:val="22"/>
-        </w:rPr>
-        <w:drawing>
-          <wp:inline distT="0" distB="0" distL="0" distR="0" wp14:anchorId="0EA7EB29" wp14:editId="5AF5459B">
-            <wp:extent cx="6127750" cy="2125345"/>
-            <wp:effectExtent l="0" t="0" r="6350" b="8255"/>
-            <wp:docPr id="1182098217" name="Picture 1" descr="A screen shot of a computer program&#10;&#10;Description automatically generated"/>
-            <wp:cNvGraphicFramePr>
-              <a:graphicFrameLocks xmlns:a="http://schemas.openxmlformats.org/drawingml/2006/main" noChangeAspect="1"/>
-            </wp:cNvGraphicFramePr>
-            <a:graphic xmlns:a="http://schemas.openxmlformats.org/drawingml/2006/main">
-              <a:graphicData uri="http://schemas.openxmlformats.org/drawingml/2006/picture">
-                <pic:pic xmlns:pic="http://schemas.openxmlformats.org/drawingml/2006/picture">
-                  <pic:nvPicPr>
-                    <pic:cNvPr id="1182098217" name="Picture 1" descr="A screen shot of a computer program&#10;&#10;Description automatically generated"/>
-                    <pic:cNvPicPr/>
-                  </pic:nvPicPr>
-                  <pic:blipFill>
-                    <a:blip r:embed="rId11"/>
-                    <a:stretch>
-                      <a:fillRect/>
-                    </a:stretch>
-                  </pic:blipFill>
-                  <pic:spPr>
-                    <a:xfrm>
-                      <a:off x="0" y="0"/>
-                      <a:ext cx="6127750" cy="2125345"/>
-                    </a:xfrm>
-                    <a:prstGeom prst="rect">
-                      <a:avLst/>
-                    </a:prstGeom>
-                  </pic:spPr>
-                </pic:pic>
-              </a:graphicData>
-            </a:graphic>
-          </wp:inline>
-        </w:drawing>
-      </w:r>
     </w:p>
     <w:p>
       <w:pPr>
@@ -2030,6 +2436,17 @@
         </w:rPr>
         <w:t xml:space="preserve">which extracts log data from a set of XES files to a Collection class. </w:t>
       </w:r>
+    </w:p>
+    <w:p>
+      <w:pPr>
+        <w:pStyle w:val="Heading1"/>
+        <w:ind w:left="0" w:firstLine="0"/>
+        <w:rPr>
+          <w:rFonts w:asciiTheme="minorHAnsi" w:eastAsia="Calibri" w:hAnsiTheme="minorHAnsi" w:cstheme="minorHAnsi"/>
+          <w:sz w:val="22"/>
+          <w:szCs w:val="22"/>
+        </w:rPr>
+      </w:pPr>
     </w:p>
     <w:p>
       <w:pPr>
@@ -2108,11 +2525,10 @@
     <w:p>
       <w:pPr>
         <w:pStyle w:val="Heading1"/>
+        <w:keepNext/>
         <w:ind w:hanging="116"/>
         <w:rPr>
-          <w:rFonts w:asciiTheme="minorHAnsi" w:eastAsia="Calibri" w:hAnsiTheme="minorHAnsi" w:cstheme="minorHAnsi"/>
-          <w:sz w:val="22"/>
-          <w:szCs w:val="22"/>
+          <w:rFonts w:asciiTheme="minorHAnsi" w:hAnsiTheme="minorHAnsi" w:cstheme="minorHAnsi"/>
         </w:rPr>
       </w:pPr>
       <w:r>
@@ -2138,7 +2554,7 @@
                     <pic:cNvPicPr/>
                   </pic:nvPicPr>
                   <pic:blipFill>
-                    <a:blip r:embed="rId12"/>
+                    <a:blip r:embed="rId11"/>
                     <a:stretch>
                       <a:fillRect/>
                     </a:stretch>
@@ -2161,25 +2577,68 @@
     </w:p>
     <w:p>
       <w:pPr>
-        <w:pStyle w:val="Heading1"/>
-        <w:ind w:hanging="116"/>
-        <w:rPr>
-          <w:rFonts w:asciiTheme="minorHAnsi" w:eastAsia="Calibri" w:hAnsiTheme="minorHAnsi" w:cstheme="minorHAnsi"/>
-          <w:sz w:val="22"/>
-          <w:szCs w:val="22"/>
-        </w:rPr>
-      </w:pPr>
-    </w:p>
-    <w:p>
-      <w:pPr>
-        <w:pStyle w:val="Heading1"/>
-        <w:ind w:hanging="116"/>
-        <w:rPr>
-          <w:rFonts w:asciiTheme="minorHAnsi" w:eastAsia="Calibri" w:hAnsiTheme="minorHAnsi" w:cstheme="minorHAnsi"/>
-          <w:sz w:val="22"/>
-          <w:szCs w:val="22"/>
-        </w:rPr>
-      </w:pPr>
+        <w:pStyle w:val="Caption"/>
+        <w:jc w:val="center"/>
+        <w:rPr>
+          <w:rFonts w:asciiTheme="minorHAnsi" w:hAnsiTheme="minorHAnsi" w:cstheme="minorHAnsi"/>
+        </w:rPr>
+      </w:pPr>
+      <w:r>
+        <w:rPr>
+          <w:rFonts w:asciiTheme="minorHAnsi" w:hAnsiTheme="minorHAnsi" w:cstheme="minorHAnsi"/>
+        </w:rPr>
+        <w:t xml:space="preserve">Figure </w:t>
+      </w:r>
+      <w:r>
+        <w:rPr>
+          <w:rFonts w:asciiTheme="minorHAnsi" w:hAnsiTheme="minorHAnsi" w:cstheme="minorHAnsi"/>
+        </w:rPr>
+        <w:fldChar w:fldCharType="begin"/>
+      </w:r>
+      <w:r>
+        <w:rPr>
+          <w:rFonts w:asciiTheme="minorHAnsi" w:hAnsiTheme="minorHAnsi" w:cstheme="minorHAnsi"/>
+        </w:rPr>
+        <w:instrText xml:space="preserve"> SEQ Figure \* ARABIC </w:instrText>
+      </w:r>
+      <w:r>
+        <w:rPr>
+          <w:rFonts w:asciiTheme="minorHAnsi" w:hAnsiTheme="minorHAnsi" w:cstheme="minorHAnsi"/>
+        </w:rPr>
+        <w:fldChar w:fldCharType="separate"/>
+      </w:r>
+      <w:r>
+        <w:rPr>
+          <w:rFonts w:asciiTheme="minorHAnsi" w:hAnsiTheme="minorHAnsi" w:cstheme="minorHAnsi"/>
+          <w:noProof/>
+        </w:rPr>
+        <w:t>7</w:t>
+      </w:r>
+      <w:r>
+        <w:rPr>
+          <w:rFonts w:asciiTheme="minorHAnsi" w:hAnsiTheme="minorHAnsi" w:cstheme="minorHAnsi"/>
+        </w:rPr>
+        <w:fldChar w:fldCharType="end"/>
+      </w:r>
+      <w:r>
+        <w:rPr>
+          <w:rFonts w:asciiTheme="minorHAnsi" w:hAnsiTheme="minorHAnsi" w:cstheme="minorHAnsi"/>
+        </w:rPr>
+        <w:t xml:space="preserve"> Evaluation Report</w:t>
+      </w:r>
+    </w:p>
+    <w:p>
+      <w:pPr>
+        <w:rPr>
+          <w:rFonts w:asciiTheme="minorHAnsi" w:hAnsiTheme="minorHAnsi" w:cstheme="minorHAnsi"/>
+        </w:rPr>
+      </w:pPr>
+      <w:r>
+        <w:rPr>
+          <w:rFonts w:asciiTheme="minorHAnsi" w:hAnsiTheme="minorHAnsi" w:cstheme="minorHAnsi"/>
+        </w:rPr>
+        <w:t xml:space="preserve">Figure 7 illustrates an example of an evaluation report after running the Automated_evaluation function. </w:t>
+      </w:r>
     </w:p>
     <w:p>
       <w:pPr>
@@ -2215,221 +2674,883 @@
           <w:rFonts w:asciiTheme="minorHAnsi" w:hAnsiTheme="minorHAnsi" w:cstheme="minorHAnsi"/>
           <w:color w:val="2E5395"/>
         </w:rPr>
-        <w:t>Python</w:t>
+        <w:t>Real</w:t>
       </w:r>
       <w:r>
         <w:rPr>
           <w:rFonts w:asciiTheme="minorHAnsi" w:hAnsiTheme="minorHAnsi" w:cstheme="minorHAnsi"/>
           <w:color w:val="2E5395"/>
-          <w:spacing w:val="-3"/>
-        </w:rPr>
-        <w:t xml:space="preserve"> </w:t>
-      </w:r>
-      <w:r>
-        <w:rPr>
-          <w:rFonts w:asciiTheme="minorHAnsi" w:hAnsiTheme="minorHAnsi" w:cstheme="minorHAnsi"/>
-          <w:color w:val="2E5395"/>
-        </w:rPr>
-        <w:t>package</w:t>
-      </w:r>
-      <w:r>
-        <w:rPr>
-          <w:rFonts w:asciiTheme="minorHAnsi" w:hAnsiTheme="minorHAnsi" w:cstheme="minorHAnsi"/>
-          <w:color w:val="2E5395"/>
-          <w:spacing w:val="-1"/>
-        </w:rPr>
-        <w:t xml:space="preserve"> </w:t>
-      </w:r>
-      <w:r>
-        <w:rPr>
-          <w:rFonts w:asciiTheme="minorHAnsi" w:hAnsiTheme="minorHAnsi" w:cstheme="minorHAnsi"/>
-          <w:color w:val="2E5395"/>
-        </w:rPr>
-        <w:t>mode</w:t>
-      </w:r>
-    </w:p>
-    <w:p>
-      <w:pPr>
-        <w:pStyle w:val="BodyText"/>
-        <w:spacing w:before="31" w:line="256" w:lineRule="auto"/>
-        <w:ind w:left="116" w:right="192"/>
-        <w:rPr>
-          <w:rFonts w:asciiTheme="minorHAnsi" w:hAnsiTheme="minorHAnsi" w:cstheme="minorHAnsi"/>
-        </w:rPr>
-      </w:pPr>
-      <w:r>
-        <w:rPr>
-          <w:rFonts w:asciiTheme="minorHAnsi" w:hAnsiTheme="minorHAnsi" w:cstheme="minorHAnsi"/>
-        </w:rPr>
-        <w:t>Finally, the tool has a python package version. The package contains all essential functionality presented</w:t>
-      </w:r>
-      <w:r>
-        <w:rPr>
-          <w:rFonts w:asciiTheme="minorHAnsi" w:hAnsiTheme="minorHAnsi" w:cstheme="minorHAnsi"/>
-          <w:spacing w:val="-47"/>
-        </w:rPr>
-        <w:t xml:space="preserve"> </w:t>
-      </w:r>
-      <w:r>
-        <w:rPr>
-          <w:rFonts w:asciiTheme="minorHAnsi" w:hAnsiTheme="minorHAnsi" w:cstheme="minorHAnsi"/>
-        </w:rPr>
-        <w:t>in</w:t>
-      </w:r>
-      <w:r>
-        <w:rPr>
-          <w:rFonts w:asciiTheme="minorHAnsi" w:hAnsiTheme="minorHAnsi" w:cstheme="minorHAnsi"/>
-          <w:spacing w:val="-2"/>
-        </w:rPr>
-        <w:t xml:space="preserve"> </w:t>
-      </w:r>
-      <w:r>
-        <w:rPr>
-          <w:rFonts w:asciiTheme="minorHAnsi" w:hAnsiTheme="minorHAnsi" w:cstheme="minorHAnsi"/>
-        </w:rPr>
-        <w:t>this tutorial.</w:t>
-      </w:r>
-      <w:r>
-        <w:rPr>
-          <w:rFonts w:asciiTheme="minorHAnsi" w:hAnsiTheme="minorHAnsi" w:cstheme="minorHAnsi"/>
-          <w:spacing w:val="-1"/>
-        </w:rPr>
-        <w:t xml:space="preserve"> </w:t>
-      </w:r>
-      <w:r>
-        <w:rPr>
-          <w:rFonts w:asciiTheme="minorHAnsi" w:hAnsiTheme="minorHAnsi" w:cstheme="minorHAnsi"/>
-        </w:rPr>
-        <w:t>The</w:t>
-      </w:r>
-      <w:r>
-        <w:rPr>
-          <w:rFonts w:asciiTheme="minorHAnsi" w:hAnsiTheme="minorHAnsi" w:cstheme="minorHAnsi"/>
-          <w:spacing w:val="-3"/>
-        </w:rPr>
-        <w:t xml:space="preserve"> </w:t>
-      </w:r>
-      <w:r>
-        <w:rPr>
-          <w:rFonts w:asciiTheme="minorHAnsi" w:hAnsiTheme="minorHAnsi" w:cstheme="minorHAnsi"/>
-        </w:rPr>
-        <w:t>package</w:t>
-      </w:r>
-      <w:r>
-        <w:rPr>
-          <w:rFonts w:asciiTheme="minorHAnsi" w:hAnsiTheme="minorHAnsi" w:cstheme="minorHAnsi"/>
-          <w:spacing w:val="2"/>
-        </w:rPr>
-        <w:t xml:space="preserve"> </w:t>
-      </w:r>
-      <w:r>
-        <w:rPr>
-          <w:rFonts w:asciiTheme="minorHAnsi" w:hAnsiTheme="minorHAnsi" w:cstheme="minorHAnsi"/>
-        </w:rPr>
-        <w:t>can</w:t>
-      </w:r>
-      <w:r>
-        <w:rPr>
-          <w:rFonts w:asciiTheme="minorHAnsi" w:hAnsiTheme="minorHAnsi" w:cstheme="minorHAnsi"/>
-          <w:spacing w:val="-1"/>
-        </w:rPr>
-        <w:t xml:space="preserve"> </w:t>
-      </w:r>
-      <w:r>
-        <w:rPr>
-          <w:rFonts w:asciiTheme="minorHAnsi" w:hAnsiTheme="minorHAnsi" w:cstheme="minorHAnsi"/>
-        </w:rPr>
-        <w:t>be</w:t>
-      </w:r>
-      <w:r>
-        <w:rPr>
-          <w:rFonts w:asciiTheme="minorHAnsi" w:hAnsiTheme="minorHAnsi" w:cstheme="minorHAnsi"/>
-          <w:spacing w:val="-2"/>
-        </w:rPr>
-        <w:t xml:space="preserve"> </w:t>
-      </w:r>
-      <w:r>
-        <w:rPr>
-          <w:rFonts w:asciiTheme="minorHAnsi" w:hAnsiTheme="minorHAnsi" w:cstheme="minorHAnsi"/>
-        </w:rPr>
-        <w:t>accessed</w:t>
-      </w:r>
-      <w:r>
-        <w:rPr>
-          <w:rFonts w:asciiTheme="minorHAnsi" w:hAnsiTheme="minorHAnsi" w:cstheme="minorHAnsi"/>
-          <w:spacing w:val="-3"/>
-        </w:rPr>
-        <w:t xml:space="preserve"> </w:t>
-      </w:r>
-      <w:r>
-        <w:rPr>
-          <w:rFonts w:asciiTheme="minorHAnsi" w:hAnsiTheme="minorHAnsi" w:cstheme="minorHAnsi"/>
-        </w:rPr>
-        <w:t>through</w:t>
-      </w:r>
-      <w:r>
-        <w:rPr>
-          <w:rFonts w:asciiTheme="minorHAnsi" w:hAnsiTheme="minorHAnsi" w:cstheme="minorHAnsi"/>
-          <w:spacing w:val="-3"/>
-        </w:rPr>
-        <w:t xml:space="preserve"> </w:t>
-      </w:r>
-      <w:r>
-        <w:rPr>
-          <w:rFonts w:asciiTheme="minorHAnsi" w:hAnsiTheme="minorHAnsi" w:cstheme="minorHAnsi"/>
-        </w:rPr>
-        <w:t>our repository:</w:t>
-      </w:r>
-    </w:p>
-    <w:p>
-      <w:pPr>
-        <w:pStyle w:val="BodyText"/>
-        <w:spacing w:before="165"/>
-        <w:ind w:left="116"/>
-        <w:rPr>
-          <w:rFonts w:asciiTheme="minorHAnsi" w:hAnsiTheme="minorHAnsi" w:cstheme="minorHAnsi"/>
-        </w:rPr>
-      </w:pPr>
-      <w:hyperlink r:id="rId13">
-        <w:r>
-          <w:rPr>
-            <w:rFonts w:asciiTheme="minorHAnsi" w:hAnsiTheme="minorHAnsi" w:cstheme="minorHAnsi"/>
-            <w:color w:val="0462C1"/>
-            <w:u w:val="single" w:color="0462C1"/>
-          </w:rPr>
-          <w:t>https://gitlab.uni-mannheim.de/processanalytics/cdlg-package</w:t>
-        </w:r>
-      </w:hyperlink>
-    </w:p>
-    <w:p>
-      <w:pPr>
-        <w:pStyle w:val="BodyText"/>
-        <w:spacing w:before="2"/>
-        <w:rPr>
-          <w:rFonts w:asciiTheme="minorHAnsi" w:hAnsiTheme="minorHAnsi" w:cstheme="minorHAnsi"/>
-        </w:rPr>
-      </w:pPr>
-    </w:p>
-    <w:p>
-      <w:r>
-        <w:rPr>
-          <w:rFonts w:asciiTheme="minorHAnsi" w:hAnsiTheme="minorHAnsi" w:cstheme="minorHAnsi"/>
-        </w:rPr>
-        <w:t>The</w:t>
-      </w:r>
-      <w:r>
-        <w:rPr>
-          <w:rFonts w:asciiTheme="minorHAnsi" w:hAnsiTheme="minorHAnsi" w:cstheme="minorHAnsi"/>
-          <w:spacing w:val="-2"/>
-        </w:rPr>
-        <w:t xml:space="preserve"> </w:t>
-      </w:r>
-      <w:r>
-        <w:rPr>
-          <w:rFonts w:asciiTheme="minorHAnsi" w:hAnsiTheme="minorHAnsi" w:cstheme="minorHAnsi"/>
-        </w:rPr>
-        <w:t>repository</w:t>
-      </w:r>
+        </w:rPr>
+        <w:t xml:space="preserve"> Example</w:t>
+      </w:r>
+    </w:p>
+    <w:p>
+      <w:pPr>
+        <w:pStyle w:val="Heading1"/>
+        <w:ind w:hanging="116"/>
+        <w:rPr>
+          <w:rFonts w:asciiTheme="minorHAnsi" w:eastAsia="Calibri" w:hAnsiTheme="minorHAnsi" w:cstheme="minorHAnsi"/>
+          <w:sz w:val="22"/>
+          <w:szCs w:val="22"/>
+        </w:rPr>
+      </w:pPr>
+    </w:p>
+    <w:p>
+      <w:pPr>
+        <w:pStyle w:val="Heading1"/>
+        <w:ind w:hanging="116"/>
+        <w:rPr>
+          <w:rFonts w:asciiTheme="minorHAnsi" w:eastAsia="Calibri" w:hAnsiTheme="minorHAnsi" w:cstheme="minorHAnsi"/>
+          <w:sz w:val="22"/>
+          <w:szCs w:val="22"/>
+        </w:rPr>
+      </w:pPr>
+      <w:r>
+        <w:rPr>
+          <w:rFonts w:asciiTheme="minorHAnsi" w:eastAsia="Calibri" w:hAnsiTheme="minorHAnsi" w:cstheme="minorHAnsi"/>
+          <w:sz w:val="22"/>
+          <w:szCs w:val="22"/>
+        </w:rPr>
+        <w:t>So first let’s generate a collection of logs.</w:t>
+      </w:r>
+    </w:p>
+    <w:p>
+      <w:pPr>
+        <w:pStyle w:val="Heading1"/>
+        <w:ind w:hanging="116"/>
+        <w:rPr>
+          <w:rFonts w:asciiTheme="minorHAnsi" w:eastAsia="Calibri" w:hAnsiTheme="minorHAnsi" w:cstheme="minorHAnsi"/>
+          <w:sz w:val="22"/>
+          <w:szCs w:val="22"/>
+        </w:rPr>
+      </w:pPr>
+      <w:r>
+        <w:rPr>
+          <w:rFonts w:asciiTheme="minorHAnsi" w:eastAsia="Calibri" w:hAnsiTheme="minorHAnsi" w:cstheme="minorHAnsi"/>
+          <w:sz w:val="22"/>
+          <w:szCs w:val="22"/>
+        </w:rPr>
+        <w:t xml:space="preserve"> For that we should first specify the parameters to be used for the generation process in the file “</w:t>
+      </w:r>
+      <w:r>
+        <w:rPr>
+          <w:rFonts w:asciiTheme="minorHAnsi" w:eastAsia="Calibri" w:hAnsiTheme="minorHAnsi" w:cstheme="minorHAnsi"/>
+          <w:b/>
+          <w:bCs/>
+          <w:sz w:val="22"/>
+          <w:szCs w:val="22"/>
+        </w:rPr>
+        <w:t>\src\input_parameters\default.txt”</w:t>
+      </w:r>
+      <w:r>
+        <w:rPr>
+          <w:rFonts w:asciiTheme="minorHAnsi" w:eastAsia="Calibri" w:hAnsiTheme="minorHAnsi" w:cstheme="minorHAnsi"/>
+          <w:sz w:val="22"/>
+          <w:szCs w:val="22"/>
+        </w:rPr>
+        <w:t xml:space="preserve">. </w:t>
+      </w:r>
+      <w:r>
+        <w:rPr>
+          <w:rFonts w:asciiTheme="minorHAnsi" w:eastAsia="Calibri" w:hAnsiTheme="minorHAnsi" w:cstheme="minorHAnsi"/>
+          <w:sz w:val="22"/>
+          <w:szCs w:val="22"/>
+        </w:rPr>
+        <w:t>Then we should execute the “</w:t>
+      </w:r>
+      <w:r>
+        <w:rPr>
+          <w:rFonts w:asciiTheme="minorHAnsi" w:eastAsia="Calibri" w:hAnsiTheme="minorHAnsi" w:cstheme="minorHAnsi"/>
+          <w:b/>
+          <w:bCs/>
+          <w:sz w:val="22"/>
+          <w:szCs w:val="22"/>
+        </w:rPr>
+        <w:t>generate_collection_of_logs.py”</w:t>
+      </w:r>
+      <w:r>
+        <w:rPr>
+          <w:rFonts w:asciiTheme="minorHAnsi" w:eastAsia="Calibri" w:hAnsiTheme="minorHAnsi" w:cstheme="minorHAnsi"/>
+          <w:sz w:val="22"/>
+          <w:szCs w:val="22"/>
+        </w:rPr>
+        <w:t xml:space="preserve">. Upon that a new folder, located in </w:t>
+      </w:r>
+      <w:r>
+        <w:rPr>
+          <w:rFonts w:asciiTheme="minorHAnsi" w:eastAsia="Calibri" w:hAnsiTheme="minorHAnsi" w:cstheme="minorHAnsi"/>
+          <w:b/>
+          <w:bCs/>
+          <w:sz w:val="22"/>
+          <w:szCs w:val="22"/>
+        </w:rPr>
+        <w:t>“\output”</w:t>
+      </w:r>
+      <w:r>
+        <w:rPr>
+          <w:rFonts w:asciiTheme="minorHAnsi" w:eastAsia="Calibri" w:hAnsiTheme="minorHAnsi" w:cstheme="minorHAnsi"/>
+          <w:sz w:val="22"/>
+          <w:szCs w:val="22"/>
+        </w:rPr>
+        <w:t xml:space="preserve"> will be created. The folder will contain different XES files each one representing a generated log as well as a CSV file that aggregates all the information related to all the logs that have been generated</w:t>
+      </w:r>
+      <w:r>
+        <w:rPr>
+          <w:rFonts w:asciiTheme="minorHAnsi" w:eastAsia="Calibri" w:hAnsiTheme="minorHAnsi" w:cstheme="minorHAnsi"/>
+          <w:sz w:val="22"/>
+          <w:szCs w:val="22"/>
+        </w:rPr>
+        <w:t>.</w:t>
+      </w:r>
+    </w:p>
+    <w:p>
+      <w:pPr>
+        <w:pStyle w:val="Heading1"/>
+        <w:ind w:hanging="116"/>
+        <w:rPr>
+          <w:rFonts w:asciiTheme="minorHAnsi" w:eastAsia="Calibri" w:hAnsiTheme="minorHAnsi" w:cstheme="minorHAnsi"/>
+          <w:sz w:val="22"/>
+          <w:szCs w:val="22"/>
+        </w:rPr>
+      </w:pPr>
+    </w:p>
+    <w:p>
+      <w:pPr>
+        <w:pStyle w:val="Heading1"/>
+        <w:ind w:hanging="116"/>
+        <w:rPr>
+          <w:rFonts w:asciiTheme="minorHAnsi" w:eastAsia="Calibri" w:hAnsiTheme="minorHAnsi" w:cstheme="minorHAnsi"/>
+          <w:sz w:val="22"/>
+          <w:szCs w:val="22"/>
+        </w:rPr>
+      </w:pPr>
+      <w:r>
+        <w:rPr>
+          <w:rFonts w:asciiTheme="minorHAnsi" w:eastAsia="Calibri" w:hAnsiTheme="minorHAnsi" w:cstheme="minorHAnsi"/>
+          <w:sz w:val="22"/>
+          <w:szCs w:val="22"/>
+        </w:rPr>
+        <w:t xml:space="preserve">After that let’s </w:t>
+      </w:r>
+      <w:r>
+        <w:rPr>
+          <w:rFonts w:asciiTheme="minorHAnsi" w:eastAsia="Calibri" w:hAnsiTheme="minorHAnsi" w:cstheme="minorHAnsi"/>
+          <w:sz w:val="22"/>
+          <w:szCs w:val="22"/>
+        </w:rPr>
+        <w:t>assume,</w:t>
+      </w:r>
+      <w:r>
+        <w:rPr>
+          <w:rFonts w:asciiTheme="minorHAnsi" w:eastAsia="Calibri" w:hAnsiTheme="minorHAnsi" w:cstheme="minorHAnsi"/>
+          <w:sz w:val="22"/>
+          <w:szCs w:val="22"/>
+        </w:rPr>
+        <w:t xml:space="preserve"> the user wants to </w:t>
+      </w:r>
+      <w:r>
+        <w:rPr>
+          <w:rFonts w:asciiTheme="minorHAnsi" w:eastAsia="Calibri" w:hAnsiTheme="minorHAnsi" w:cstheme="minorHAnsi"/>
+          <w:sz w:val="22"/>
+          <w:szCs w:val="22"/>
+        </w:rPr>
+        <w:t>compare the tool generated collection of logs with an actual collection of logs at hand.</w:t>
+      </w:r>
+    </w:p>
+    <w:p>
+      <w:pPr>
+        <w:pStyle w:val="Heading1"/>
+        <w:ind w:hanging="116"/>
+        <w:rPr>
+          <w:rFonts w:asciiTheme="minorHAnsi" w:eastAsia="Calibri" w:hAnsiTheme="minorHAnsi" w:cstheme="minorHAnsi"/>
+          <w:sz w:val="22"/>
+          <w:szCs w:val="22"/>
+        </w:rPr>
+      </w:pPr>
+      <w:r>
+        <w:rPr>
+          <w:rFonts w:asciiTheme="minorHAnsi" w:eastAsia="Calibri" w:hAnsiTheme="minorHAnsi" w:cstheme="minorHAnsi"/>
+          <w:sz w:val="22"/>
+          <w:szCs w:val="22"/>
+        </w:rPr>
+        <w:t xml:space="preserve">In that case  </w:t>
+      </w:r>
+      <w:r>
+        <w:rPr>
+          <w:rFonts w:asciiTheme="minorHAnsi" w:eastAsia="Calibri" w:hAnsiTheme="minorHAnsi" w:cstheme="minorHAnsi"/>
+          <w:sz w:val="22"/>
+          <w:szCs w:val="22"/>
+        </w:rPr>
+        <w:t xml:space="preserve">a preprocessing step is required. In fact, the user has to convert </w:t>
+      </w:r>
+      <w:r>
+        <w:rPr>
+          <w:rFonts w:asciiTheme="minorHAnsi" w:eastAsia="Calibri" w:hAnsiTheme="minorHAnsi" w:cstheme="minorHAnsi"/>
+          <w:sz w:val="22"/>
+          <w:szCs w:val="22"/>
+        </w:rPr>
+        <w:t xml:space="preserve">both </w:t>
+      </w:r>
+      <w:r>
+        <w:rPr>
+          <w:rFonts w:asciiTheme="minorHAnsi" w:eastAsia="Calibri" w:hAnsiTheme="minorHAnsi" w:cstheme="minorHAnsi"/>
+          <w:sz w:val="22"/>
+          <w:szCs w:val="22"/>
+        </w:rPr>
+        <w:t>collection</w:t>
+      </w:r>
+      <w:r>
+        <w:rPr>
+          <w:rFonts w:asciiTheme="minorHAnsi" w:eastAsia="Calibri" w:hAnsiTheme="minorHAnsi" w:cstheme="minorHAnsi"/>
+          <w:sz w:val="22"/>
+          <w:szCs w:val="22"/>
+        </w:rPr>
+        <w:t>s</w:t>
+      </w:r>
+      <w:r>
+        <w:rPr>
+          <w:rFonts w:asciiTheme="minorHAnsi" w:eastAsia="Calibri" w:hAnsiTheme="minorHAnsi" w:cstheme="minorHAnsi"/>
+          <w:sz w:val="22"/>
+          <w:szCs w:val="22"/>
+        </w:rPr>
+        <w:t xml:space="preserve"> of logs into a class collection that the tool can recognize.</w:t>
+      </w:r>
+      <w:r>
+        <w:rPr>
+          <w:rFonts w:asciiTheme="minorHAnsi" w:eastAsia="Calibri" w:hAnsiTheme="minorHAnsi" w:cstheme="minorHAnsi"/>
+          <w:sz w:val="22"/>
+          <w:szCs w:val="22"/>
+        </w:rPr>
+        <w:t xml:space="preserve"> Thus the user will first, </w:t>
+      </w:r>
+      <w:r>
+        <w:rPr>
+          <w:rFonts w:asciiTheme="minorHAnsi" w:eastAsia="Calibri" w:hAnsiTheme="minorHAnsi" w:cstheme="minorHAnsi"/>
+          <w:sz w:val="22"/>
+          <w:szCs w:val="22"/>
+        </w:rPr>
+        <w:t xml:space="preserve">instantiate </w:t>
+      </w:r>
+      <w:r>
+        <w:rPr>
+          <w:rFonts w:asciiTheme="minorHAnsi" w:eastAsia="Calibri" w:hAnsiTheme="minorHAnsi" w:cstheme="minorHAnsi"/>
+          <w:sz w:val="22"/>
+          <w:szCs w:val="22"/>
+        </w:rPr>
+        <w:t>two</w:t>
+      </w:r>
+      <w:r>
+        <w:rPr>
+          <w:rFonts w:asciiTheme="minorHAnsi" w:eastAsia="Calibri" w:hAnsiTheme="minorHAnsi" w:cstheme="minorHAnsi"/>
+          <w:sz w:val="22"/>
+          <w:szCs w:val="22"/>
+        </w:rPr>
+        <w:t xml:space="preserve"> empty collection class</w:t>
+      </w:r>
+      <w:r>
+        <w:rPr>
+          <w:rFonts w:asciiTheme="minorHAnsi" w:eastAsia="Calibri" w:hAnsiTheme="minorHAnsi" w:cstheme="minorHAnsi"/>
+          <w:sz w:val="22"/>
+          <w:szCs w:val="22"/>
+        </w:rPr>
+        <w:t>es</w:t>
+      </w:r>
+      <w:r>
+        <w:rPr>
+          <w:rFonts w:asciiTheme="minorHAnsi" w:eastAsia="Calibri" w:hAnsiTheme="minorHAnsi" w:cstheme="minorHAnsi"/>
+          <w:sz w:val="22"/>
+          <w:szCs w:val="22"/>
+        </w:rPr>
+        <w:t xml:space="preserve"> by running the line</w:t>
+      </w:r>
+      <w:r>
+        <w:rPr>
+          <w:rFonts w:asciiTheme="minorHAnsi" w:eastAsia="Calibri" w:hAnsiTheme="minorHAnsi" w:cstheme="minorHAnsi"/>
+          <w:sz w:val="22"/>
+          <w:szCs w:val="22"/>
+        </w:rPr>
+        <w:t>s</w:t>
+      </w:r>
+      <w:r>
+        <w:rPr>
+          <w:rFonts w:asciiTheme="minorHAnsi" w:eastAsia="Calibri" w:hAnsiTheme="minorHAnsi" w:cstheme="minorHAnsi"/>
+          <w:sz w:val="22"/>
+          <w:szCs w:val="22"/>
+        </w:rPr>
+        <w:t xml:space="preserve"> of </w:t>
+      </w:r>
+      <w:r>
+        <w:rPr>
+          <w:rFonts w:asciiTheme="minorHAnsi" w:eastAsia="Calibri" w:hAnsiTheme="minorHAnsi" w:cstheme="minorHAnsi"/>
+          <w:sz w:val="22"/>
+          <w:szCs w:val="22"/>
+        </w:rPr>
+        <w:t>code:</w:t>
+      </w:r>
+    </w:p>
+    <w:p>
+      <w:pPr>
+        <w:widowControl/>
+        <w:shd w:val="clear" w:color="auto" w:fill="FFFFFF"/>
+        <w:tabs>
+          <w:tab w:val="left" w:pos="916"/>
+          <w:tab w:val="left" w:pos="1832"/>
+          <w:tab w:val="left" w:pos="2748"/>
+          <w:tab w:val="left" w:pos="3664"/>
+          <w:tab w:val="left" w:pos="4580"/>
+          <w:tab w:val="left" w:pos="5496"/>
+          <w:tab w:val="left" w:pos="6412"/>
+          <w:tab w:val="left" w:pos="7328"/>
+          <w:tab w:val="left" w:pos="8244"/>
+          <w:tab w:val="left" w:pos="9160"/>
+          <w:tab w:val="left" w:pos="10076"/>
+          <w:tab w:val="left" w:pos="10992"/>
+          <w:tab w:val="left" w:pos="11908"/>
+          <w:tab w:val="left" w:pos="12824"/>
+          <w:tab w:val="left" w:pos="13740"/>
+          <w:tab w:val="left" w:pos="14656"/>
+        </w:tabs>
+        <w:autoSpaceDE/>
+        <w:autoSpaceDN/>
+        <w:rPr>
+          <w:rFonts w:asciiTheme="minorHAnsi" w:eastAsia="Times New Roman" w:hAnsiTheme="minorHAnsi" w:cstheme="minorHAnsi"/>
+          <w:b/>
+          <w:bCs/>
+          <w:color w:val="080808"/>
+          <w:sz w:val="20"/>
+          <w:szCs w:val="20"/>
+          <w:lang w:eastAsia="de-DE"/>
+        </w:rPr>
+      </w:pPr>
+      <w:r>
+        <w:rPr>
+          <w:rFonts w:asciiTheme="minorHAnsi" w:eastAsia="Times New Roman" w:hAnsiTheme="minorHAnsi" w:cstheme="minorHAnsi"/>
+          <w:b/>
+          <w:bCs/>
+          <w:color w:val="080808"/>
+          <w:sz w:val="20"/>
+          <w:szCs w:val="20"/>
+          <w:lang w:eastAsia="de-DE"/>
+        </w:rPr>
+        <w:tab/>
+        <w:t xml:space="preserve">          </w:t>
+      </w:r>
+      <w:r>
+        <w:rPr>
+          <w:rFonts w:asciiTheme="minorHAnsi" w:eastAsia="Times New Roman" w:hAnsiTheme="minorHAnsi" w:cstheme="minorHAnsi"/>
+          <w:b/>
+          <w:bCs/>
+          <w:color w:val="080808"/>
+          <w:sz w:val="20"/>
+          <w:szCs w:val="20"/>
+          <w:lang w:eastAsia="de-DE"/>
+        </w:rPr>
+        <w:t>Col_act = Collection()</w:t>
+      </w:r>
+    </w:p>
+    <w:p>
+      <w:pPr>
+        <w:pStyle w:val="Heading1"/>
+        <w:ind w:hanging="116"/>
+        <w:rPr>
+          <w:rFonts w:asciiTheme="minorHAnsi" w:eastAsia="Calibri" w:hAnsiTheme="minorHAnsi" w:cstheme="minorHAnsi"/>
+          <w:b/>
+          <w:bCs/>
+          <w:sz w:val="22"/>
+          <w:szCs w:val="22"/>
+        </w:rPr>
+      </w:pPr>
+      <w:r>
+        <w:rPr>
+          <w:rFonts w:asciiTheme="minorHAnsi" w:eastAsia="Calibri" w:hAnsiTheme="minorHAnsi" w:cstheme="minorHAnsi"/>
+          <w:b/>
+          <w:bCs/>
+          <w:sz w:val="22"/>
+          <w:szCs w:val="22"/>
+        </w:rPr>
+        <w:t xml:space="preserve">                            </w:t>
+      </w:r>
+      <w:r>
+        <w:rPr>
+          <w:rFonts w:asciiTheme="minorHAnsi" w:eastAsia="Calibri" w:hAnsiTheme="minorHAnsi" w:cstheme="minorHAnsi"/>
+          <w:b/>
+          <w:bCs/>
+          <w:sz w:val="22"/>
+          <w:szCs w:val="22"/>
+        </w:rPr>
+        <w:t>Col</w:t>
+      </w:r>
+      <w:r>
+        <w:rPr>
+          <w:rFonts w:asciiTheme="minorHAnsi" w:eastAsia="Calibri" w:hAnsiTheme="minorHAnsi" w:cstheme="minorHAnsi"/>
+          <w:b/>
+          <w:bCs/>
+          <w:sz w:val="22"/>
+          <w:szCs w:val="22"/>
+        </w:rPr>
+        <w:t>_det = Collection()</w:t>
+      </w:r>
+    </w:p>
+    <w:p>
+      <w:pPr>
+        <w:pStyle w:val="Heading1"/>
+        <w:ind w:hanging="116"/>
+        <w:rPr>
+          <w:rFonts w:asciiTheme="minorHAnsi" w:eastAsia="Calibri" w:hAnsiTheme="minorHAnsi" w:cstheme="minorHAnsi"/>
+          <w:sz w:val="22"/>
+          <w:szCs w:val="22"/>
+        </w:rPr>
+      </w:pPr>
+    </w:p>
+    <w:p>
+      <w:pPr>
+        <w:pStyle w:val="Heading1"/>
+        <w:ind w:hanging="116"/>
+        <w:rPr>
+          <w:rFonts w:asciiTheme="minorHAnsi" w:eastAsia="Calibri" w:hAnsiTheme="minorHAnsi" w:cstheme="minorHAnsi"/>
+          <w:sz w:val="22"/>
+          <w:szCs w:val="22"/>
+        </w:rPr>
+      </w:pPr>
+      <w:r>
+        <w:rPr>
+          <w:rFonts w:asciiTheme="minorHAnsi" w:eastAsia="Calibri" w:hAnsiTheme="minorHAnsi" w:cstheme="minorHAnsi"/>
+          <w:sz w:val="22"/>
+          <w:szCs w:val="22"/>
+        </w:rPr>
+        <w:t xml:space="preserve">Next the user will load the collection of logs into the empty class instances by running the </w:t>
+      </w:r>
+      <w:r>
+        <w:rPr>
+          <w:rFonts w:asciiTheme="minorHAnsi" w:eastAsia="Calibri" w:hAnsiTheme="minorHAnsi" w:cstheme="minorHAnsi"/>
+          <w:sz w:val="22"/>
+          <w:szCs w:val="22"/>
+        </w:rPr>
+        <w:t>methods.</w:t>
+      </w:r>
+      <w:r>
+        <w:rPr>
+          <w:rFonts w:asciiTheme="minorHAnsi" w:eastAsia="Calibri" w:hAnsiTheme="minorHAnsi" w:cstheme="minorHAnsi"/>
+          <w:sz w:val="22"/>
+          <w:szCs w:val="22"/>
+        </w:rPr>
+        <w:t xml:space="preserve"> </w:t>
+      </w:r>
+      <w:r>
+        <w:rPr>
+          <w:rFonts w:asciiTheme="minorHAnsi" w:eastAsia="Calibri" w:hAnsiTheme="minorHAnsi" w:cstheme="minorHAnsi"/>
+          <w:sz w:val="22"/>
+          <w:szCs w:val="22"/>
+        </w:rPr>
+        <w:t xml:space="preserve">For each method the user has to specify the path leading to the csv files and </w:t>
+      </w:r>
+      <w:r>
+        <w:rPr>
+          <w:rFonts w:asciiTheme="minorHAnsi" w:eastAsia="Calibri" w:hAnsiTheme="minorHAnsi" w:cstheme="minorHAnsi"/>
+          <w:sz w:val="22"/>
+          <w:szCs w:val="22"/>
+        </w:rPr>
+        <w:t>XES files storing the</w:t>
+      </w:r>
+      <w:r>
+        <w:rPr>
+          <w:rFonts w:asciiTheme="minorHAnsi" w:eastAsia="Calibri" w:hAnsiTheme="minorHAnsi" w:cstheme="minorHAnsi"/>
+          <w:sz w:val="22"/>
+          <w:szCs w:val="22"/>
+        </w:rPr>
+        <w:t xml:space="preserve"> collection of logs information.</w:t>
+      </w:r>
+    </w:p>
+    <w:p>
+      <w:pPr>
+        <w:pStyle w:val="HTMLPreformatted"/>
+        <w:shd w:val="clear" w:color="auto" w:fill="FFFFFF"/>
+        <w:jc w:val="center"/>
+        <w:rPr>
+          <w:rFonts w:asciiTheme="minorHAnsi" w:hAnsiTheme="minorHAnsi" w:cstheme="minorHAnsi"/>
+          <w:b/>
+          <w:bCs/>
+          <w:color w:val="080808"/>
+          <w:lang w:val="en-US"/>
+        </w:rPr>
+      </w:pPr>
+      <w:r>
+        <w:rPr>
+          <w:rFonts w:asciiTheme="minorHAnsi" w:hAnsiTheme="minorHAnsi" w:cstheme="minorHAnsi"/>
+          <w:b/>
+          <w:bCs/>
+          <w:color w:val="080808"/>
+          <w:lang w:val="en-US"/>
+        </w:rPr>
+        <w:t>Col_act.import_drift_and_noise_info_from_flat_file_csv(path_actual_csv_fil)</w:t>
+      </w:r>
+    </w:p>
+    <w:p>
+      <w:pPr>
+        <w:pStyle w:val="HTMLPreformatted"/>
+        <w:shd w:val="clear" w:color="auto" w:fill="FFFFFF"/>
+        <w:rPr>
+          <w:rFonts w:asciiTheme="minorHAnsi" w:hAnsiTheme="minorHAnsi" w:cstheme="minorHAnsi"/>
+          <w:b/>
+          <w:bCs/>
+          <w:color w:val="080808"/>
+          <w:lang w:val="en-US"/>
+        </w:rPr>
+      </w:pPr>
+      <w:r>
+        <w:rPr>
+          <w:rFonts w:asciiTheme="minorHAnsi" w:hAnsiTheme="minorHAnsi" w:cstheme="minorHAnsi"/>
+          <w:b/>
+          <w:bCs/>
+          <w:color w:val="080808"/>
+          <w:lang w:val="en-US"/>
+        </w:rPr>
+        <w:tab/>
+        <w:t xml:space="preserve">         </w:t>
+      </w:r>
+      <w:r>
+        <w:rPr>
+          <w:rFonts w:asciiTheme="minorHAnsi" w:hAnsiTheme="minorHAnsi" w:cstheme="minorHAnsi"/>
+          <w:b/>
+          <w:bCs/>
+          <w:color w:val="080808"/>
+          <w:lang w:val="en-US"/>
+        </w:rPr>
+        <w:t>Col_act.Extract_collection_of_drifts(path_actual_collection)</w:t>
+      </w:r>
+    </w:p>
+    <w:p>
+      <w:pPr>
+        <w:pStyle w:val="Heading1"/>
+        <w:ind w:hanging="116"/>
+        <w:rPr>
+          <w:rFonts w:asciiTheme="minorHAnsi" w:eastAsia="Calibri" w:hAnsiTheme="minorHAnsi" w:cstheme="minorHAnsi"/>
+          <w:sz w:val="22"/>
+          <w:szCs w:val="22"/>
+        </w:rPr>
+      </w:pPr>
+    </w:p>
+    <w:p>
+      <w:pPr>
+        <w:pStyle w:val="Heading1"/>
+        <w:ind w:hanging="116"/>
+        <w:rPr>
+          <w:rFonts w:asciiTheme="minorHAnsi" w:eastAsia="Calibri" w:hAnsiTheme="minorHAnsi" w:cstheme="minorHAnsi"/>
+          <w:sz w:val="22"/>
+          <w:szCs w:val="22"/>
+        </w:rPr>
+      </w:pPr>
+      <w:r>
+        <w:rPr>
+          <w:rFonts w:asciiTheme="minorHAnsi" w:eastAsia="Calibri" w:hAnsiTheme="minorHAnsi" w:cstheme="minorHAnsi"/>
+          <w:sz w:val="22"/>
+          <w:szCs w:val="22"/>
+        </w:rPr>
+        <w:t xml:space="preserve">In this case we assumed that the collection of </w:t>
+      </w:r>
+      <w:r>
+        <w:rPr>
+          <w:rFonts w:asciiTheme="minorHAnsi" w:eastAsia="Calibri" w:hAnsiTheme="minorHAnsi" w:cstheme="minorHAnsi"/>
+          <w:sz w:val="22"/>
+          <w:szCs w:val="22"/>
+        </w:rPr>
+        <w:t>logs</w:t>
+      </w:r>
+      <w:r>
+        <w:rPr>
+          <w:rFonts w:asciiTheme="minorHAnsi" w:eastAsia="Calibri" w:hAnsiTheme="minorHAnsi" w:cstheme="minorHAnsi"/>
+          <w:sz w:val="22"/>
+          <w:szCs w:val="22"/>
+        </w:rPr>
+        <w:t xml:space="preserve"> the user has at hand is stored in </w:t>
+      </w:r>
+      <w:r>
+        <w:rPr>
+          <w:rFonts w:asciiTheme="minorHAnsi" w:eastAsia="Calibri" w:hAnsiTheme="minorHAnsi" w:cstheme="minorHAnsi"/>
+          <w:sz w:val="22"/>
+          <w:szCs w:val="22"/>
+        </w:rPr>
+        <w:t>csv</w:t>
+      </w:r>
+      <w:r>
+        <w:rPr>
+          <w:rFonts w:asciiTheme="minorHAnsi" w:eastAsia="Calibri" w:hAnsiTheme="minorHAnsi" w:cstheme="minorHAnsi"/>
+          <w:sz w:val="22"/>
+          <w:szCs w:val="22"/>
+        </w:rPr>
+        <w:t xml:space="preserve"> files. </w:t>
+      </w:r>
+    </w:p>
+    <w:p>
+      <w:pPr>
+        <w:pStyle w:val="Heading1"/>
+        <w:ind w:hanging="116"/>
+        <w:rPr>
+          <w:rFonts w:asciiTheme="minorHAnsi" w:eastAsia="Calibri" w:hAnsiTheme="minorHAnsi" w:cstheme="minorHAnsi"/>
+          <w:sz w:val="22"/>
+          <w:szCs w:val="22"/>
+        </w:rPr>
+      </w:pPr>
+      <w:r>
+        <w:rPr>
+          <w:rFonts w:asciiTheme="minorHAnsi" w:eastAsia="Calibri" w:hAnsiTheme="minorHAnsi" w:cstheme="minorHAnsi"/>
+          <w:sz w:val="22"/>
+          <w:szCs w:val="22"/>
+        </w:rPr>
+        <w:t xml:space="preserve">Finally, both collection classes can be compared using the </w:t>
+      </w:r>
+      <w:r>
+        <w:rPr>
+          <w:rFonts w:asciiTheme="minorHAnsi" w:eastAsia="Calibri" w:hAnsiTheme="minorHAnsi" w:cstheme="minorHAnsi"/>
+          <w:sz w:val="22"/>
+          <w:szCs w:val="22"/>
+        </w:rPr>
+        <w:t>function:</w:t>
+      </w:r>
+    </w:p>
+    <w:p>
+      <w:pPr>
+        <w:pStyle w:val="HTMLPreformatted"/>
+        <w:shd w:val="clear" w:color="auto" w:fill="FFFFFF"/>
+        <w:rPr>
+          <w:rFonts w:ascii="Calibri" w:hAnsi="Calibri" w:cs="Calibri"/>
+          <w:b/>
+          <w:bCs/>
+          <w:color w:val="080808"/>
+          <w:lang w:val="en-US"/>
+        </w:rPr>
+      </w:pPr>
+      <w:r>
+        <w:rPr>
+          <w:rFonts w:ascii="Calibri" w:hAnsi="Calibri" w:cs="Calibri"/>
+          <w:b/>
+          <w:bCs/>
+          <w:color w:val="080808"/>
+          <w:lang w:val="en-US"/>
+        </w:rPr>
+        <w:t xml:space="preserve">                              </w:t>
+      </w:r>
+    </w:p>
+    <w:p>
+      <w:pPr>
+        <w:pStyle w:val="HTMLPreformatted"/>
+        <w:shd w:val="clear" w:color="auto" w:fill="FFFFFF"/>
+        <w:rPr>
+          <w:rFonts w:ascii="Calibri" w:hAnsi="Calibri" w:cs="Calibri"/>
+          <w:b/>
+          <w:bCs/>
+          <w:color w:val="080808"/>
+          <w:lang w:val="en-US"/>
+        </w:rPr>
+      </w:pPr>
+      <w:r>
+        <w:rPr>
+          <w:rFonts w:ascii="Calibri" w:hAnsi="Calibri" w:cs="Calibri"/>
+          <w:b/>
+          <w:bCs/>
+          <w:color w:val="080808"/>
+          <w:lang w:val="en-US"/>
+        </w:rPr>
+        <w:tab/>
+        <w:t xml:space="preserve">            </w:t>
+      </w:r>
+      <w:r>
+        <w:rPr>
+          <w:rFonts w:ascii="Calibri" w:hAnsi="Calibri" w:cs="Calibri"/>
+          <w:b/>
+          <w:bCs/>
+          <w:color w:val="080808"/>
+          <w:lang w:val="en-US"/>
+        </w:rPr>
+        <w:t>Automated_evaluation(Col_act, Col_det,</w:t>
+      </w:r>
+      <w:r>
+        <w:rPr>
+          <w:rFonts w:ascii="Calibri" w:hAnsi="Calibri" w:cs="Calibri"/>
+          <w:b/>
+          <w:bCs/>
+          <w:color w:val="660099"/>
+          <w:lang w:val="en-US"/>
+        </w:rPr>
+        <w:t>lag</w:t>
+      </w:r>
+      <w:r>
+        <w:rPr>
+          <w:rFonts w:ascii="Calibri" w:hAnsi="Calibri" w:cs="Calibri"/>
+          <w:b/>
+          <w:bCs/>
+          <w:color w:val="080808"/>
+          <w:lang w:val="en-US"/>
+        </w:rPr>
+        <w:t xml:space="preserve">= </w:t>
+      </w:r>
+      <w:r>
+        <w:rPr>
+          <w:rFonts w:ascii="Calibri" w:hAnsi="Calibri" w:cs="Calibri"/>
+          <w:b/>
+          <w:bCs/>
+          <w:color w:val="1750EB"/>
+          <w:lang w:val="en-US"/>
+        </w:rPr>
+        <w:t>100</w:t>
+      </w:r>
+      <w:r>
+        <w:rPr>
+          <w:rFonts w:ascii="Calibri" w:hAnsi="Calibri" w:cs="Calibri"/>
+          <w:b/>
+          <w:bCs/>
+          <w:color w:val="080808"/>
+          <w:lang w:val="en-US"/>
+        </w:rPr>
+        <w:t>)</w:t>
+      </w:r>
+    </w:p>
+    <w:p>
+      <w:pPr>
+        <w:pStyle w:val="Heading1"/>
+        <w:ind w:hanging="116"/>
+        <w:rPr>
+          <w:rFonts w:asciiTheme="minorHAnsi" w:eastAsia="Calibri" w:hAnsiTheme="minorHAnsi" w:cstheme="minorHAnsi"/>
+          <w:sz w:val="22"/>
+          <w:szCs w:val="22"/>
+        </w:rPr>
+      </w:pPr>
+    </w:p>
+    <w:p>
+      <w:pPr>
+        <w:pStyle w:val="Heading1"/>
+        <w:ind w:hanging="116"/>
+        <w:rPr>
+          <w:rFonts w:asciiTheme="minorHAnsi" w:eastAsia="Calibri" w:hAnsiTheme="minorHAnsi" w:cstheme="minorHAnsi"/>
+          <w:sz w:val="22"/>
+          <w:szCs w:val="22"/>
+        </w:rPr>
+      </w:pPr>
+      <w:r>
+        <w:rPr>
+          <w:rFonts w:asciiTheme="minorHAnsi" w:eastAsia="Calibri" w:hAnsiTheme="minorHAnsi" w:cstheme="minorHAnsi"/>
+          <w:sz w:val="22"/>
+          <w:szCs w:val="22"/>
+        </w:rPr>
+        <w:t xml:space="preserve">The automated evaluation generates a report which stores the comparison results in the folded </w:t>
+      </w:r>
+      <w:r>
+        <w:rPr>
+          <w:rFonts w:asciiTheme="minorHAnsi" w:eastAsia="Calibri" w:hAnsiTheme="minorHAnsi" w:cstheme="minorHAnsi"/>
+          <w:b/>
+          <w:bCs/>
+          <w:sz w:val="22"/>
+          <w:szCs w:val="22"/>
+        </w:rPr>
+        <w:t>“\output\Evaluation reports”</w:t>
+      </w:r>
+      <w:r>
+        <w:rPr>
+          <w:rFonts w:asciiTheme="minorHAnsi" w:eastAsia="Calibri" w:hAnsiTheme="minorHAnsi" w:cstheme="minorHAnsi"/>
+          <w:sz w:val="22"/>
+          <w:szCs w:val="22"/>
+        </w:rPr>
+        <w:t xml:space="preserve"> </w:t>
+      </w:r>
+    </w:p>
+    <w:p>
+      <w:pPr>
+        <w:pStyle w:val="Heading1"/>
+        <w:ind w:hanging="116"/>
+        <w:rPr>
+          <w:rFonts w:asciiTheme="minorHAnsi" w:eastAsia="Calibri" w:hAnsiTheme="minorHAnsi" w:cstheme="minorHAnsi"/>
+          <w:sz w:val="22"/>
+          <w:szCs w:val="22"/>
+        </w:rPr>
+      </w:pPr>
+    </w:p>
+    <w:p>
+      <w:pPr>
+        <w:widowControl/>
+        <w:shd w:val="clear" w:color="auto" w:fill="FFFFFF"/>
+        <w:tabs>
+          <w:tab w:val="left" w:pos="916"/>
+          <w:tab w:val="left" w:pos="1832"/>
+          <w:tab w:val="left" w:pos="2748"/>
+          <w:tab w:val="left" w:pos="3664"/>
+          <w:tab w:val="left" w:pos="4580"/>
+          <w:tab w:val="left" w:pos="5496"/>
+          <w:tab w:val="left" w:pos="6412"/>
+          <w:tab w:val="left" w:pos="7328"/>
+          <w:tab w:val="left" w:pos="8244"/>
+          <w:tab w:val="left" w:pos="9160"/>
+          <w:tab w:val="left" w:pos="10076"/>
+          <w:tab w:val="left" w:pos="10992"/>
+          <w:tab w:val="left" w:pos="11908"/>
+          <w:tab w:val="left" w:pos="12824"/>
+          <w:tab w:val="left" w:pos="13740"/>
+          <w:tab w:val="left" w:pos="14656"/>
+        </w:tabs>
+        <w:autoSpaceDE/>
+        <w:autoSpaceDN/>
+        <w:rPr>
+          <w:rFonts w:asciiTheme="minorHAnsi" w:hAnsiTheme="minorHAnsi" w:cstheme="minorHAnsi"/>
+        </w:rPr>
+      </w:pPr>
+      <w:r>
+        <w:rPr>
+          <w:rFonts w:asciiTheme="minorHAnsi" w:eastAsia="Times New Roman" w:hAnsiTheme="minorHAnsi" w:cstheme="minorHAnsi"/>
+          <w:color w:val="080808"/>
+          <w:sz w:val="20"/>
+          <w:szCs w:val="20"/>
+          <w:lang w:eastAsia="de-DE"/>
+        </w:rPr>
+        <w:tab/>
+      </w:r>
+      <w:r>
+        <w:rPr>
+          <w:rFonts w:asciiTheme="minorHAnsi" w:eastAsia="Times New Roman" w:hAnsiTheme="minorHAnsi" w:cstheme="minorHAnsi"/>
+          <w:color w:val="080808"/>
+          <w:sz w:val="20"/>
+          <w:szCs w:val="20"/>
+          <w:lang w:eastAsia="de-DE"/>
+        </w:rPr>
+        <w:tab/>
+      </w:r>
+      <w:r>
+        <w:rPr>
+          <w:rFonts w:asciiTheme="minorHAnsi" w:eastAsia="Times New Roman" w:hAnsiTheme="minorHAnsi" w:cstheme="minorHAnsi"/>
+          <w:color w:val="080808"/>
+          <w:sz w:val="20"/>
+          <w:szCs w:val="20"/>
+          <w:lang w:eastAsia="de-DE"/>
+        </w:rPr>
+        <w:tab/>
+      </w:r>
+    </w:p>
+    <w:p>
+      <w:pPr>
+        <w:pStyle w:val="Heading1"/>
+        <w:ind w:hanging="116"/>
+        <w:rPr>
+          <w:rFonts w:asciiTheme="minorHAnsi" w:eastAsia="Calibri" w:hAnsiTheme="minorHAnsi" w:cstheme="minorHAnsi"/>
+          <w:sz w:val="22"/>
+          <w:szCs w:val="22"/>
+        </w:rPr>
+      </w:pPr>
+    </w:p>
+    <w:p>
+      <w:pPr>
+        <w:pStyle w:val="Heading1"/>
+        <w:ind w:hanging="116"/>
+        <w:rPr>
+          <w:rFonts w:asciiTheme="minorHAnsi" w:eastAsia="Calibri" w:hAnsiTheme="minorHAnsi" w:cstheme="minorHAnsi"/>
+          <w:sz w:val="22"/>
+          <w:szCs w:val="22"/>
+        </w:rPr>
+      </w:pPr>
+    </w:p>
+    <w:p>
+      <w:pPr>
+        <w:rPr>
+          <w:rFonts w:asciiTheme="minorHAnsi" w:hAnsiTheme="minorHAnsi" w:cstheme="minorHAnsi"/>
+        </w:rPr>
+      </w:pPr>
     </w:p>
     <w:sectPr>
       <w:pgSz w:w="11906" w:h="16838"/>
@@ -2533,6 +3654,92 @@
     </w:lvl>
   </w:abstractNum>
   <w:abstractNum w:abstractNumId="1" w15:restartNumberingAfterBreak="0">
+    <w:nsid w:val="107D36D7"/>
+    <w:multiLevelType w:val="hybridMultilevel"/>
+    <w:tmpl w:val="15A8161E"/>
+    <w:lvl w:ilvl="0" w:tplc="0407000F">
+      <w:start w:val="1"/>
+      <w:numFmt w:val="decimal"/>
+      <w:lvlText w:val="%1."/>
+      <w:lvlJc w:val="left"/>
+      <w:pPr>
+        <w:ind w:left="720" w:hanging="360"/>
+      </w:pPr>
+    </w:lvl>
+    <w:lvl w:ilvl="1" w:tplc="04070019" w:tentative="1">
+      <w:start w:val="1"/>
+      <w:numFmt w:val="lowerLetter"/>
+      <w:lvlText w:val="%2."/>
+      <w:lvlJc w:val="left"/>
+      <w:pPr>
+        <w:ind w:left="1440" w:hanging="360"/>
+      </w:pPr>
+    </w:lvl>
+    <w:lvl w:ilvl="2" w:tplc="0407001B" w:tentative="1">
+      <w:start w:val="1"/>
+      <w:numFmt w:val="lowerRoman"/>
+      <w:lvlText w:val="%3."/>
+      <w:lvlJc w:val="right"/>
+      <w:pPr>
+        <w:ind w:left="2160" w:hanging="180"/>
+      </w:pPr>
+    </w:lvl>
+    <w:lvl w:ilvl="3" w:tplc="0407000F" w:tentative="1">
+      <w:start w:val="1"/>
+      <w:numFmt w:val="decimal"/>
+      <w:lvlText w:val="%4."/>
+      <w:lvlJc w:val="left"/>
+      <w:pPr>
+        <w:ind w:left="2880" w:hanging="360"/>
+      </w:pPr>
+    </w:lvl>
+    <w:lvl w:ilvl="4" w:tplc="04070019" w:tentative="1">
+      <w:start w:val="1"/>
+      <w:numFmt w:val="lowerLetter"/>
+      <w:lvlText w:val="%5."/>
+      <w:lvlJc w:val="left"/>
+      <w:pPr>
+        <w:ind w:left="3600" w:hanging="360"/>
+      </w:pPr>
+    </w:lvl>
+    <w:lvl w:ilvl="5" w:tplc="0407001B" w:tentative="1">
+      <w:start w:val="1"/>
+      <w:numFmt w:val="lowerRoman"/>
+      <w:lvlText w:val="%6."/>
+      <w:lvlJc w:val="right"/>
+      <w:pPr>
+        <w:ind w:left="4320" w:hanging="180"/>
+      </w:pPr>
+    </w:lvl>
+    <w:lvl w:ilvl="6" w:tplc="0407000F" w:tentative="1">
+      <w:start w:val="1"/>
+      <w:numFmt w:val="decimal"/>
+      <w:lvlText w:val="%7."/>
+      <w:lvlJc w:val="left"/>
+      <w:pPr>
+        <w:ind w:left="5040" w:hanging="360"/>
+      </w:pPr>
+    </w:lvl>
+    <w:lvl w:ilvl="7" w:tplc="04070019" w:tentative="1">
+      <w:start w:val="1"/>
+      <w:numFmt w:val="lowerLetter"/>
+      <w:lvlText w:val="%8."/>
+      <w:lvlJc w:val="left"/>
+      <w:pPr>
+        <w:ind w:left="5760" w:hanging="360"/>
+      </w:pPr>
+    </w:lvl>
+    <w:lvl w:ilvl="8" w:tplc="0407001B" w:tentative="1">
+      <w:start w:val="1"/>
+      <w:numFmt w:val="lowerRoman"/>
+      <w:lvlText w:val="%9."/>
+      <w:lvlJc w:val="right"/>
+      <w:pPr>
+        <w:ind w:left="6480" w:hanging="180"/>
+      </w:pPr>
+    </w:lvl>
+  </w:abstractNum>
+  <w:abstractNum w:abstractNumId="2" w15:restartNumberingAfterBreak="0">
     <w:nsid w:val="12A03202"/>
     <w:multiLevelType w:val="hybridMultilevel"/>
     <w:tmpl w:val="8C96E11A"/>
@@ -2621,7 +3828,7 @@
       </w:pPr>
     </w:lvl>
   </w:abstractNum>
-  <w:abstractNum w:abstractNumId="2" w15:restartNumberingAfterBreak="0">
+  <w:abstractNum w:abstractNumId="3" w15:restartNumberingAfterBreak="0">
     <w:nsid w:val="3C542307"/>
     <w:multiLevelType w:val="hybridMultilevel"/>
     <w:tmpl w:val="BBF062A2"/>
@@ -2710,7 +3917,7 @@
       </w:pPr>
     </w:lvl>
   </w:abstractNum>
-  <w:abstractNum w:abstractNumId="3" w15:restartNumberingAfterBreak="0">
+  <w:abstractNum w:abstractNumId="4" w15:restartNumberingAfterBreak="0">
     <w:nsid w:val="572566E7"/>
     <w:multiLevelType w:val="hybridMultilevel"/>
     <w:tmpl w:val="0568D20E"/>
@@ -2796,7 +4003,93 @@
       </w:pPr>
     </w:lvl>
   </w:abstractNum>
-  <w:abstractNum w:abstractNumId="4" w15:restartNumberingAfterBreak="0">
+  <w:abstractNum w:abstractNumId="5" w15:restartNumberingAfterBreak="0">
+    <w:nsid w:val="6D04070C"/>
+    <w:multiLevelType w:val="hybridMultilevel"/>
+    <w:tmpl w:val="1F682E32"/>
+    <w:lvl w:ilvl="0" w:tplc="0407000F">
+      <w:start w:val="1"/>
+      <w:numFmt w:val="decimal"/>
+      <w:lvlText w:val="%1."/>
+      <w:lvlJc w:val="left"/>
+      <w:pPr>
+        <w:ind w:left="720" w:hanging="360"/>
+      </w:pPr>
+    </w:lvl>
+    <w:lvl w:ilvl="1" w:tplc="04070019" w:tentative="1">
+      <w:start w:val="1"/>
+      <w:numFmt w:val="lowerLetter"/>
+      <w:lvlText w:val="%2."/>
+      <w:lvlJc w:val="left"/>
+      <w:pPr>
+        <w:ind w:left="1440" w:hanging="360"/>
+      </w:pPr>
+    </w:lvl>
+    <w:lvl w:ilvl="2" w:tplc="0407001B" w:tentative="1">
+      <w:start w:val="1"/>
+      <w:numFmt w:val="lowerRoman"/>
+      <w:lvlText w:val="%3."/>
+      <w:lvlJc w:val="right"/>
+      <w:pPr>
+        <w:ind w:left="2160" w:hanging="180"/>
+      </w:pPr>
+    </w:lvl>
+    <w:lvl w:ilvl="3" w:tplc="0407000F" w:tentative="1">
+      <w:start w:val="1"/>
+      <w:numFmt w:val="decimal"/>
+      <w:lvlText w:val="%4."/>
+      <w:lvlJc w:val="left"/>
+      <w:pPr>
+        <w:ind w:left="2880" w:hanging="360"/>
+      </w:pPr>
+    </w:lvl>
+    <w:lvl w:ilvl="4" w:tplc="04070019" w:tentative="1">
+      <w:start w:val="1"/>
+      <w:numFmt w:val="lowerLetter"/>
+      <w:lvlText w:val="%5."/>
+      <w:lvlJc w:val="left"/>
+      <w:pPr>
+        <w:ind w:left="3600" w:hanging="360"/>
+      </w:pPr>
+    </w:lvl>
+    <w:lvl w:ilvl="5" w:tplc="0407001B" w:tentative="1">
+      <w:start w:val="1"/>
+      <w:numFmt w:val="lowerRoman"/>
+      <w:lvlText w:val="%6."/>
+      <w:lvlJc w:val="right"/>
+      <w:pPr>
+        <w:ind w:left="4320" w:hanging="180"/>
+      </w:pPr>
+    </w:lvl>
+    <w:lvl w:ilvl="6" w:tplc="0407000F" w:tentative="1">
+      <w:start w:val="1"/>
+      <w:numFmt w:val="decimal"/>
+      <w:lvlText w:val="%7."/>
+      <w:lvlJc w:val="left"/>
+      <w:pPr>
+        <w:ind w:left="5040" w:hanging="360"/>
+      </w:pPr>
+    </w:lvl>
+    <w:lvl w:ilvl="7" w:tplc="04070019" w:tentative="1">
+      <w:start w:val="1"/>
+      <w:numFmt w:val="lowerLetter"/>
+      <w:lvlText w:val="%8."/>
+      <w:lvlJc w:val="left"/>
+      <w:pPr>
+        <w:ind w:left="5760" w:hanging="360"/>
+      </w:pPr>
+    </w:lvl>
+    <w:lvl w:ilvl="8" w:tplc="0407001B" w:tentative="1">
+      <w:start w:val="1"/>
+      <w:numFmt w:val="lowerRoman"/>
+      <w:lvlText w:val="%9."/>
+      <w:lvlJc w:val="right"/>
+      <w:pPr>
+        <w:ind w:left="6480" w:hanging="180"/>
+      </w:pPr>
+    </w:lvl>
+  </w:abstractNum>
+  <w:abstractNum w:abstractNumId="6" w15:restartNumberingAfterBreak="0">
     <w:nsid w:val="7EEB644D"/>
     <w:multiLevelType w:val="hybridMultilevel"/>
     <w:tmpl w:val="AF36359A"/>
@@ -2806,7 +4099,7 @@
       <w:lvlText w:val="%1."/>
       <w:lvlJc w:val="left"/>
       <w:pPr>
-        <w:ind w:left="1440" w:hanging="360"/>
+        <w:ind w:left="360" w:hanging="360"/>
       </w:pPr>
       <w:rPr>
         <w:rFonts w:hint="default"/>
@@ -2886,19 +4179,25 @@
     </w:lvl>
   </w:abstractNum>
   <w:num w:numId="1" w16cid:durableId="975796876">
-    <w:abstractNumId w:val="3"/>
+    <w:abstractNumId w:val="4"/>
   </w:num>
   <w:num w:numId="2" w16cid:durableId="612441220">
     <w:abstractNumId w:val="0"/>
   </w:num>
   <w:num w:numId="3" w16cid:durableId="407265011">
-    <w:abstractNumId w:val="1"/>
+    <w:abstractNumId w:val="2"/>
   </w:num>
   <w:num w:numId="4" w16cid:durableId="1563447369">
-    <w:abstractNumId w:val="2"/>
+    <w:abstractNumId w:val="3"/>
   </w:num>
   <w:num w:numId="5" w16cid:durableId="1259406515">
-    <w:abstractNumId w:val="4"/>
+    <w:abstractNumId w:val="6"/>
+  </w:num>
+  <w:num w:numId="6" w16cid:durableId="1075516749">
+    <w:abstractNumId w:val="5"/>
+  </w:num>
+  <w:num w:numId="7" w16cid:durableId="348213803">
+    <w:abstractNumId w:val="1"/>
   </w:num>
 </w:numbering>
 </file>
@@ -3356,7 +4655,6 @@
   <w:style w:type="character" w:default="1" w:styleId="DefaultParagraphFont">
     <w:name w:val="Default Paragraph Font"/>
     <w:uiPriority w:val="1"/>
-    <w:semiHidden/>
     <w:unhideWhenUsed/>
   </w:style>
   <w:style w:type="table" w:default="1" w:styleId="TableNormal">
@@ -3428,6 +4726,79 @@
       <w:rFonts w:ascii="Calibri" w:eastAsia="Calibri" w:hAnsi="Calibri" w:cs="Calibri"/>
       <w:kern w:val="0"/>
       <w:lang w:val="en-US"/>
+      <w14:ligatures w14:val="none"/>
+    </w:rPr>
+  </w:style>
+  <w:style w:type="paragraph" w:styleId="Caption">
+    <w:name w:val="caption"/>
+    <w:basedOn w:val="Normal"/>
+    <w:next w:val="Normal"/>
+    <w:uiPriority w:val="35"/>
+    <w:unhideWhenUsed/>
+    <w:qFormat/>
+    <w:rsid w:val="006E680D"/>
+    <w:pPr>
+      <w:spacing w:after="200"/>
+    </w:pPr>
+    <w:rPr>
+      <w:i/>
+      <w:iCs/>
+      <w:color w:val="44546A" w:themeColor="text2"/>
+      <w:sz w:val="18"/>
+      <w:szCs w:val="18"/>
+    </w:rPr>
+  </w:style>
+  <w:style w:type="paragraph" w:styleId="HTMLPreformatted">
+    <w:name w:val="HTML Preformatted"/>
+    <w:basedOn w:val="Normal"/>
+    <w:link w:val="HTMLPreformattedChar"/>
+    <w:uiPriority w:val="99"/>
+    <w:semiHidden/>
+    <w:unhideWhenUsed/>
+    <w:rsid w:val="005B39EB"/>
+    <w:pPr>
+      <w:widowControl/>
+      <w:tabs>
+        <w:tab w:val="left" w:pos="916"/>
+        <w:tab w:val="left" w:pos="1832"/>
+        <w:tab w:val="left" w:pos="2748"/>
+        <w:tab w:val="left" w:pos="3664"/>
+        <w:tab w:val="left" w:pos="4580"/>
+        <w:tab w:val="left" w:pos="5496"/>
+        <w:tab w:val="left" w:pos="6412"/>
+        <w:tab w:val="left" w:pos="7328"/>
+        <w:tab w:val="left" w:pos="8244"/>
+        <w:tab w:val="left" w:pos="9160"/>
+        <w:tab w:val="left" w:pos="10076"/>
+        <w:tab w:val="left" w:pos="10992"/>
+        <w:tab w:val="left" w:pos="11908"/>
+        <w:tab w:val="left" w:pos="12824"/>
+        <w:tab w:val="left" w:pos="13740"/>
+        <w:tab w:val="left" w:pos="14656"/>
+      </w:tabs>
+      <w:autoSpaceDE/>
+      <w:autoSpaceDN/>
+    </w:pPr>
+    <w:rPr>
+      <w:rFonts w:ascii="Courier New" w:eastAsia="Times New Roman" w:hAnsi="Courier New" w:cs="Courier New"/>
+      <w:sz w:val="20"/>
+      <w:szCs w:val="20"/>
+      <w:lang w:val="de-DE" w:eastAsia="de-DE"/>
+    </w:rPr>
+  </w:style>
+  <w:style w:type="character" w:customStyle="1" w:styleId="HTMLPreformattedChar">
+    <w:name w:val="HTML Preformatted Char"/>
+    <w:basedOn w:val="DefaultParagraphFont"/>
+    <w:link w:val="HTMLPreformatted"/>
+    <w:uiPriority w:val="99"/>
+    <w:semiHidden/>
+    <w:rsid w:val="005B39EB"/>
+    <w:rPr>
+      <w:rFonts w:ascii="Courier New" w:eastAsia="Times New Roman" w:hAnsi="Courier New" w:cs="Courier New"/>
+      <w:kern w:val="0"/>
+      <w:sz w:val="20"/>
+      <w:szCs w:val="20"/>
+      <w:lang w:eastAsia="de-DE"/>
       <w14:ligatures w14:val="none"/>
     </w:rPr>
   </w:style>

</xml_diff>